<commit_message>
Modificando o padrão do trabalho
</commit_message>
<xml_diff>
--- a/MVC_laravel_Guilherme_Siqueira_Jonathan_Emanuel.DOCX
+++ b/MVC_laravel_Guilherme_Siqueira_Jonathan_Emanuel.DOCX
@@ -1,6 +1,6 @@
 
 <file path=word/document.xml><?xml version="1.0" encoding="utf-8"?>
-<w:document xmlns:ve="http://schemas.openxmlformats.org/markup-compatibility/2006" xmlns:o="urn:schemas-microsoft-com:office:office" xmlns:r="http://schemas.openxmlformats.org/officeDocument/2006/relationships" xmlns:m="http://schemas.openxmlformats.org/officeDocument/2006/math" xmlns:v="urn:schemas-microsoft-com:vml" xmlns:wp="http://schemas.openxmlformats.org/drawingml/2006/wordprocessingDrawing" xmlns:w10="urn:schemas-microsoft-com:office:word" xmlns:w="http://schemas.openxmlformats.org/wordprocessingml/2006/main" xmlns:wne="http://schemas.microsoft.com/office/word/2006/wordml">
+<w:document xmlns:wpc="http://schemas.microsoft.com/office/word/2010/wordprocessingCanvas" xmlns:cx="http://schemas.microsoft.com/office/drawing/2014/chartex" xmlns:cx1="http://schemas.microsoft.com/office/drawing/2015/9/8/chartex" xmlns:cx2="http://schemas.microsoft.com/office/drawing/2015/10/21/chartex" xmlns:cx3="http://schemas.microsoft.com/office/drawing/2016/5/9/chartex" xmlns:cx4="http://schemas.microsoft.com/office/drawing/2016/5/10/chartex" xmlns:cx5="http://schemas.microsoft.com/office/drawing/2016/5/11/chartex" xmlns:cx6="http://schemas.microsoft.com/office/drawing/2016/5/12/chartex" xmlns:cx7="http://schemas.microsoft.com/office/drawing/2016/5/13/chartex" xmlns:cx8="http://schemas.microsoft.com/office/drawing/2016/5/14/chartex" xmlns:mc="http://schemas.openxmlformats.org/markup-compatibility/2006" xmlns:aink="http://schemas.microsoft.com/office/drawing/2016/ink" xmlns:am3d="http://schemas.microsoft.com/office/drawing/2017/model3d" xmlns:o="urn:schemas-microsoft-com:office:office" xmlns:r="http://schemas.openxmlformats.org/officeDocument/2006/relationships" xmlns:m="http://schemas.openxmlformats.org/officeDocument/2006/math" xmlns:v="urn:schemas-microsoft-com:vml" xmlns:wp14="http://schemas.microsoft.com/office/word/2010/wordprocessingDrawing" xmlns:wp="http://schemas.openxmlformats.org/drawingml/2006/wordprocessingDrawing" xmlns:w10="urn:schemas-microsoft-com:office:word" xmlns:w="http://schemas.openxmlformats.org/wordprocessingml/2006/main" xmlns:w14="http://schemas.microsoft.com/office/word/2010/wordml" xmlns:w15="http://schemas.microsoft.com/office/word/2012/wordml" xmlns:w16cid="http://schemas.microsoft.com/office/word/2016/wordml/cid" xmlns:w16se="http://schemas.microsoft.com/office/word/2015/wordml/symex" xmlns:wpg="http://schemas.microsoft.com/office/word/2010/wordprocessingGroup" xmlns:wpi="http://schemas.microsoft.com/office/word/2010/wordprocessingInk" xmlns:wne="http://schemas.microsoft.com/office/word/2006/wordml" xmlns:wps="http://schemas.microsoft.com/office/word/2010/wordprocessingShape" mc:Ignorable="w14 w15 w16se w16cid wp14">
   <w:body>
     <w:p>
       <w:pPr>
@@ -136,16 +136,27 @@
           <w:b/>
           <w:sz w:val="28"/>
         </w:rPr>
-        <w:t>Jonathan Emanuel Jara</w:t>
-      </w:r>
+        <w:t xml:space="preserve">Jonathan Emanuel </w:t>
+      </w:r>
+      <w:proofErr w:type="spellStart"/>
       <w:r>
         <w:rPr>
           <w:rFonts w:ascii="Arial" w:hAnsi="Arial" w:cs="Arial"/>
           <w:b/>
           <w:sz w:val="28"/>
         </w:rPr>
+        <w:t>Jara</w:t>
+      </w:r>
+      <w:proofErr w:type="spellEnd"/>
+      <w:r>
+        <w:rPr>
+          <w:rFonts w:ascii="Arial" w:hAnsi="Arial" w:cs="Arial"/>
+          <w:b/>
+          <w:sz w:val="28"/>
+        </w:rPr>
         <w:t xml:space="preserve"> </w:t>
       </w:r>
+      <w:proofErr w:type="spellStart"/>
       <w:r>
         <w:rPr>
           <w:rFonts w:ascii="Arial" w:hAnsi="Arial" w:cs="Arial"/>
@@ -154,6 +165,7 @@
         </w:rPr>
         <w:t>Yont</w:t>
       </w:r>
+      <w:proofErr w:type="spellEnd"/>
     </w:p>
     <w:p>
       <w:pPr>
@@ -218,8 +230,17 @@
           <w:rFonts w:ascii="Arial" w:hAnsi="Arial" w:cs="Arial"/>
           <w:sz w:val="32"/>
         </w:rPr>
-        <w:t>Padrão MVC no Laravel</w:t>
-      </w:r>
+        <w:t xml:space="preserve">Padrão MVC no </w:t>
+      </w:r>
+      <w:proofErr w:type="spellStart"/>
+      <w:r>
+        <w:rPr>
+          <w:rFonts w:ascii="Arial" w:hAnsi="Arial" w:cs="Arial"/>
+          <w:sz w:val="32"/>
+        </w:rPr>
+        <w:t>Laravel</w:t>
+      </w:r>
+      <w:proofErr w:type="spellEnd"/>
     </w:p>
     <w:bookmarkEnd w:id="0"/>
     <w:p>
@@ -364,15 +385,33 @@
           <w:rFonts w:ascii="Arial" w:hAnsi="Arial" w:cs="Arial"/>
           <w:b/>
         </w:rPr>
-        <w:t>Jonathan Emanuel Jara</w:t>
-      </w:r>
-      <w:r>
-        <w:rPr>
-          <w:rFonts w:ascii="Arial" w:hAnsi="Arial" w:cs="Arial"/>
-          <w:b/>
-        </w:rPr>
-        <w:t xml:space="preserve"> Yont</w:t>
-      </w:r>
+        <w:t xml:space="preserve">Jonathan Emanuel </w:t>
+      </w:r>
+      <w:proofErr w:type="spellStart"/>
+      <w:r>
+        <w:rPr>
+          <w:rFonts w:ascii="Arial" w:hAnsi="Arial" w:cs="Arial"/>
+          <w:b/>
+        </w:rPr>
+        <w:t>Jara</w:t>
+      </w:r>
+      <w:proofErr w:type="spellEnd"/>
+      <w:r>
+        <w:rPr>
+          <w:rFonts w:ascii="Arial" w:hAnsi="Arial" w:cs="Arial"/>
+          <w:b/>
+        </w:rPr>
+        <w:t xml:space="preserve"> </w:t>
+      </w:r>
+      <w:proofErr w:type="spellStart"/>
+      <w:r>
+        <w:rPr>
+          <w:rFonts w:ascii="Arial" w:hAnsi="Arial" w:cs="Arial"/>
+          <w:b/>
+        </w:rPr>
+        <w:t>Yont</w:t>
+      </w:r>
+      <w:proofErr w:type="spellEnd"/>
     </w:p>
     <w:p>
       <w:pPr>
@@ -424,8 +463,17 @@
           <w:rFonts w:ascii="Arial" w:hAnsi="Arial" w:cs="Arial"/>
           <w:sz w:val="32"/>
         </w:rPr>
-        <w:t>Padrão MVC no Laravel</w:t>
-      </w:r>
+        <w:t xml:space="preserve">Padrão MVC no </w:t>
+      </w:r>
+      <w:proofErr w:type="spellStart"/>
+      <w:r>
+        <w:rPr>
+          <w:rFonts w:ascii="Arial" w:hAnsi="Arial" w:cs="Arial"/>
+          <w:sz w:val="32"/>
+        </w:rPr>
+        <w:t>Laravel</w:t>
+      </w:r>
+      <w:proofErr w:type="spellEnd"/>
     </w:p>
     <w:p>
       <w:pPr>
@@ -493,6 +541,12 @@
           <w:rFonts w:ascii="Arial" w:hAnsi="Arial" w:cs="Arial"/>
         </w:rPr>
         <w:t>Análise e Desenvolvimento de Sistemas</w:t>
+      </w:r>
+      <w:r>
+        <w:rPr>
+          <w:rFonts w:ascii="Arial" w:hAnsi="Arial" w:cs="Arial"/>
+        </w:rPr>
+        <w:t xml:space="preserve"> </w:t>
       </w:r>
       <w:r>
         <w:rPr>
@@ -1014,6 +1068,7 @@
           <w:rFonts w:ascii="Arial" w:hAnsi="Arial" w:cs="Arial"/>
           <w:b/>
           <w:color w:val="000000" w:themeColor="text1"/>
+          <w:sz w:val="32"/>
         </w:rPr>
         <w:t>Desenvolvimento</w:t>
       </w:r>
@@ -1075,6 +1130,7 @@
         </w:rPr>
         <w:t>A arquitetura MVC (</w:t>
       </w:r>
+      <w:proofErr w:type="spellStart"/>
       <w:r>
         <w:rPr>
           <w:rStyle w:val="spellingerror"/>
@@ -1083,6 +1139,7 @@
         </w:rPr>
         <w:t>Model-View-Controller</w:t>
       </w:r>
+      <w:proofErr w:type="spellEnd"/>
       <w:r>
         <w:rPr>
           <w:rStyle w:val="normaltextrun"/>
@@ -1091,6 +1148,7 @@
         </w:rPr>
         <w:t>) foi criada nos anos 80 na Xerox </w:t>
       </w:r>
+      <w:proofErr w:type="spellStart"/>
       <w:r>
         <w:rPr>
           <w:rStyle w:val="spellingerror"/>
@@ -1099,6 +1157,7 @@
         </w:rPr>
         <w:t>Parc</w:t>
       </w:r>
+      <w:proofErr w:type="spellEnd"/>
       <w:r>
         <w:rPr>
           <w:rStyle w:val="normaltextrun"/>
@@ -1107,6 +1166,7 @@
         </w:rPr>
         <w:t>, por </w:t>
       </w:r>
+      <w:proofErr w:type="spellStart"/>
       <w:r>
         <w:rPr>
           <w:rStyle w:val="spellingerror"/>
@@ -1115,6 +1175,7 @@
         </w:rPr>
         <w:t>Trygve</w:t>
       </w:r>
+      <w:proofErr w:type="spellEnd"/>
       <w:r>
         <w:rPr>
           <w:rStyle w:val="normaltextrun"/>
@@ -1123,6 +1184,7 @@
         </w:rPr>
         <w:t> </w:t>
       </w:r>
+      <w:proofErr w:type="spellStart"/>
       <w:r>
         <w:rPr>
           <w:rStyle w:val="spellingerror"/>
@@ -1131,6 +1193,7 @@
         </w:rPr>
         <w:t>Reenskaug</w:t>
       </w:r>
+      <w:proofErr w:type="spellEnd"/>
       <w:r>
         <w:rPr>
           <w:rStyle w:val="normaltextrun"/>
@@ -1169,6 +1232,7 @@
           <w:lang w:val="en-US"/>
         </w:rPr>
       </w:pPr>
+      <w:proofErr w:type="gramStart"/>
       <w:r>
         <w:rPr>
           <w:rStyle w:val="normaltextrun"/>
@@ -1176,7 +1240,77 @@
           <w:color w:val="000000" w:themeColor="text1"/>
           <w:lang w:val="en-US"/>
         </w:rPr>
-        <w:t>A implementação original foidescrita no artigo “</w:t>
+        <w:t>A</w:t>
+      </w:r>
+      <w:proofErr w:type="gramEnd"/>
+      <w:r>
+        <w:rPr>
+          <w:rStyle w:val="normaltextrun"/>
+          <w:rFonts w:ascii="Arial" w:hAnsi="Arial" w:cs="Arial"/>
+          <w:color w:val="000000" w:themeColor="text1"/>
+          <w:lang w:val="en-US"/>
+        </w:rPr>
+        <w:t xml:space="preserve"> </w:t>
+      </w:r>
+      <w:proofErr w:type="spellStart"/>
+      <w:r>
+        <w:rPr>
+          <w:rStyle w:val="normaltextrun"/>
+          <w:rFonts w:ascii="Arial" w:hAnsi="Arial" w:cs="Arial"/>
+          <w:color w:val="000000" w:themeColor="text1"/>
+          <w:lang w:val="en-US"/>
+        </w:rPr>
+        <w:t>implementação</w:t>
+      </w:r>
+      <w:proofErr w:type="spellEnd"/>
+      <w:r>
+        <w:rPr>
+          <w:rStyle w:val="normaltextrun"/>
+          <w:rFonts w:ascii="Arial" w:hAnsi="Arial" w:cs="Arial"/>
+          <w:color w:val="000000" w:themeColor="text1"/>
+          <w:lang w:val="en-US"/>
+        </w:rPr>
+        <w:t xml:space="preserve"> original </w:t>
+      </w:r>
+      <w:proofErr w:type="spellStart"/>
+      <w:r>
+        <w:rPr>
+          <w:rStyle w:val="normaltextrun"/>
+          <w:rFonts w:ascii="Arial" w:hAnsi="Arial" w:cs="Arial"/>
+          <w:color w:val="000000" w:themeColor="text1"/>
+          <w:lang w:val="en-US"/>
+        </w:rPr>
+        <w:t>foidescrita</w:t>
+      </w:r>
+      <w:proofErr w:type="spellEnd"/>
+      <w:r>
+        <w:rPr>
+          <w:rStyle w:val="normaltextrun"/>
+          <w:rFonts w:ascii="Arial" w:hAnsi="Arial" w:cs="Arial"/>
+          <w:color w:val="000000" w:themeColor="text1"/>
+          <w:lang w:val="en-US"/>
+        </w:rPr>
+        <w:t xml:space="preserve"> no </w:t>
+      </w:r>
+      <w:proofErr w:type="spellStart"/>
+      <w:r>
+        <w:rPr>
+          <w:rStyle w:val="normaltextrun"/>
+          <w:rFonts w:ascii="Arial" w:hAnsi="Arial" w:cs="Arial"/>
+          <w:color w:val="000000" w:themeColor="text1"/>
+          <w:lang w:val="en-US"/>
+        </w:rPr>
+        <w:t>artigo</w:t>
+      </w:r>
+      <w:proofErr w:type="spellEnd"/>
+      <w:r>
+        <w:rPr>
+          <w:rStyle w:val="normaltextrun"/>
+          <w:rFonts w:ascii="Arial" w:hAnsi="Arial" w:cs="Arial"/>
+          <w:color w:val="000000" w:themeColor="text1"/>
+          <w:lang w:val="en-US"/>
+        </w:rPr>
+        <w:t xml:space="preserve"> “</w:t>
       </w:r>
       <w:r>
         <w:rPr>
@@ -1307,6 +1441,7 @@
         </w:rPr>
         <w:t> é nada mais que um padrão de arquitetura de software, separando sua aplicação em 3 camadas. A camada de interação do usuário(</w:t>
       </w:r>
+      <w:proofErr w:type="spellStart"/>
       <w:r>
         <w:rPr>
           <w:rStyle w:val="spellingerror"/>
@@ -1316,6 +1451,7 @@
         </w:rPr>
         <w:t>view</w:t>
       </w:r>
+      <w:proofErr w:type="spellEnd"/>
       <w:r>
         <w:rPr>
           <w:rStyle w:val="normaltextrun"/>
@@ -1324,6 +1460,7 @@
         </w:rPr>
         <w:t>), a camada de manipulação dos dados(</w:t>
       </w:r>
+      <w:proofErr w:type="spellStart"/>
       <w:r>
         <w:rPr>
           <w:rStyle w:val="spellingerror"/>
@@ -1333,6 +1470,7 @@
         </w:rPr>
         <w:t>model</w:t>
       </w:r>
+      <w:proofErr w:type="spellEnd"/>
       <w:r>
         <w:rPr>
           <w:rStyle w:val="normaltextrun"/>
@@ -1341,6 +1479,7 @@
         </w:rPr>
         <w:t>) e a camada de controle(</w:t>
       </w:r>
+      <w:proofErr w:type="spellStart"/>
       <w:r>
         <w:rPr>
           <w:rStyle w:val="spellingerror"/>
@@ -1350,6 +1489,7 @@
         </w:rPr>
         <w:t>controller</w:t>
       </w:r>
+      <w:proofErr w:type="spellEnd"/>
       <w:r>
         <w:rPr>
           <w:rStyle w:val="normaltextrun"/>
@@ -1408,6 +1548,7 @@
         </w:rPr>
         <w:t xml:space="preserve"> </w:t>
       </w:r>
+      <w:proofErr w:type="spellStart"/>
       <w:r>
         <w:rPr>
           <w:rStyle w:val="spellingerror"/>
@@ -1419,6 +1560,7 @@
         </w:rPr>
         <w:t>Model</w:t>
       </w:r>
+      <w:proofErr w:type="spellEnd"/>
       <w:r>
         <w:rPr>
           <w:rStyle w:val="eop"/>
@@ -1464,6 +1606,7 @@
         </w:rPr>
         <w:t>Sempre que você pensar em manipulação de dados, pense em </w:t>
       </w:r>
+      <w:proofErr w:type="spellStart"/>
       <w:r>
         <w:rPr>
           <w:rStyle w:val="spellingerror"/>
@@ -1472,6 +1615,7 @@
         </w:rPr>
         <w:t>model</w:t>
       </w:r>
+      <w:proofErr w:type="spellEnd"/>
       <w:r>
         <w:rPr>
           <w:rStyle w:val="normaltextrun"/>
@@ -1630,6 +1774,7 @@
         </w:rPr>
         <w:t xml:space="preserve"> </w:t>
       </w:r>
+      <w:proofErr w:type="spellStart"/>
       <w:r>
         <w:rPr>
           <w:rStyle w:val="spellingerror"/>
@@ -1641,6 +1786,7 @@
         </w:rPr>
         <w:t>View</w:t>
       </w:r>
+      <w:proofErr w:type="spellEnd"/>
       <w:r>
         <w:rPr>
           <w:rStyle w:val="eop"/>
@@ -1703,6 +1849,7 @@
         </w:rPr>
         <w:t>, sendo ela por meio de um </w:t>
       </w:r>
+      <w:proofErr w:type="spellStart"/>
       <w:r>
         <w:rPr>
           <w:rStyle w:val="spellingerror"/>
@@ -1712,6 +1859,7 @@
         </w:rPr>
         <w:t>html</w:t>
       </w:r>
+      <w:proofErr w:type="spellEnd"/>
       <w:r>
         <w:rPr>
           <w:rStyle w:val="normaltextrun"/>
@@ -1720,6 +1868,7 @@
         </w:rPr>
         <w:t> ou </w:t>
       </w:r>
+      <w:proofErr w:type="spellStart"/>
       <w:r>
         <w:rPr>
           <w:rStyle w:val="spellingerror"/>
@@ -1729,6 +1878,7 @@
         </w:rPr>
         <w:t>xml</w:t>
       </w:r>
+      <w:proofErr w:type="spellEnd"/>
       <w:r>
         <w:rPr>
           <w:rStyle w:val="normaltextrun"/>
@@ -1781,8 +1931,20 @@
           <w:color w:val="000000" w:themeColor="text1"/>
           <w:sz w:val="28"/>
         </w:rPr>
+        <w:t xml:space="preserve"> </w:t>
+      </w:r>
+      <w:proofErr w:type="spellStart"/>
+      <w:r>
+        <w:rPr>
+          <w:rStyle w:val="spellingerror"/>
+          <w:rFonts w:ascii="Arial" w:hAnsi="Arial" w:cs="Arial"/>
+          <w:b/>
+          <w:color w:val="000000" w:themeColor="text1"/>
+          <w:sz w:val="28"/>
+        </w:rPr>
         <w:t>Controller</w:t>
       </w:r>
+      <w:proofErr w:type="spellEnd"/>
       <w:r>
         <w:rPr>
           <w:rStyle w:val="eop"/>
@@ -1876,6 +2038,7 @@
         </w:rPr>
         <w:t>. Seus métodos chamados </w:t>
       </w:r>
+      <w:proofErr w:type="spellStart"/>
       <w:r>
         <w:rPr>
           <w:rStyle w:val="spellingerror"/>
@@ -1884,6 +2047,7 @@
         </w:rPr>
         <w:t>actions</w:t>
       </w:r>
+      <w:proofErr w:type="spellEnd"/>
       <w:r>
         <w:rPr>
           <w:rStyle w:val="normaltextrun"/>
@@ -1892,6 +2056,7 @@
         </w:rPr>
         <w:t> são responsáveis por uma página, controlando qual </w:t>
       </w:r>
+      <w:proofErr w:type="spellStart"/>
       <w:r>
         <w:rPr>
           <w:rStyle w:val="spellingerror"/>
@@ -1900,6 +2065,7 @@
         </w:rPr>
         <w:t>model</w:t>
       </w:r>
+      <w:proofErr w:type="spellEnd"/>
       <w:r>
         <w:rPr>
           <w:rStyle w:val="normaltextrun"/>
@@ -1908,6 +2074,7 @@
         </w:rPr>
         <w:t> usar e qual </w:t>
       </w:r>
+      <w:proofErr w:type="spellStart"/>
       <w:r>
         <w:rPr>
           <w:rStyle w:val="spellingerror"/>
@@ -1916,6 +2083,7 @@
         </w:rPr>
         <w:t>view</w:t>
       </w:r>
+      <w:proofErr w:type="spellEnd"/>
       <w:r>
         <w:rPr>
           <w:rStyle w:val="normaltextrun"/>
@@ -1972,8 +2140,54 @@
           <w:color w:val="000000" w:themeColor="text1"/>
           <w:sz w:val="28"/>
         </w:rPr>
-        <w:t>2.0 Criação do Model no framework  Laravel</w:t>
-      </w:r>
+        <w:t xml:space="preserve">2.0 Criação do </w:t>
+      </w:r>
+      <w:proofErr w:type="spellStart"/>
+      <w:r>
+        <w:rPr>
+          <w:rStyle w:val="normaltextrun"/>
+          <w:rFonts w:ascii="Arial" w:hAnsi="Arial" w:cs="Arial"/>
+          <w:b/>
+          <w:color w:val="000000" w:themeColor="text1"/>
+          <w:sz w:val="28"/>
+        </w:rPr>
+        <w:t>Model</w:t>
+      </w:r>
+      <w:proofErr w:type="spellEnd"/>
+      <w:r>
+        <w:rPr>
+          <w:rStyle w:val="normaltextrun"/>
+          <w:rFonts w:ascii="Arial" w:hAnsi="Arial" w:cs="Arial"/>
+          <w:b/>
+          <w:color w:val="000000" w:themeColor="text1"/>
+          <w:sz w:val="28"/>
+        </w:rPr>
+        <w:t xml:space="preserve"> no </w:t>
+      </w:r>
+      <w:proofErr w:type="gramStart"/>
+      <w:r>
+        <w:rPr>
+          <w:rStyle w:val="normaltextrun"/>
+          <w:rFonts w:ascii="Arial" w:hAnsi="Arial" w:cs="Arial"/>
+          <w:b/>
+          <w:color w:val="000000" w:themeColor="text1"/>
+          <w:sz w:val="28"/>
+        </w:rPr>
+        <w:t xml:space="preserve">framework  </w:t>
+      </w:r>
+      <w:proofErr w:type="spellStart"/>
+      <w:r>
+        <w:rPr>
+          <w:rStyle w:val="normaltextrun"/>
+          <w:rFonts w:ascii="Arial" w:hAnsi="Arial" w:cs="Arial"/>
+          <w:b/>
+          <w:color w:val="000000" w:themeColor="text1"/>
+          <w:sz w:val="28"/>
+        </w:rPr>
+        <w:t>Laravel</w:t>
+      </w:r>
+      <w:proofErr w:type="spellEnd"/>
+      <w:proofErr w:type="gramEnd"/>
       <w:r>
         <w:rPr>
           <w:rStyle w:val="eop"/>
@@ -2008,6 +2222,7 @@
           <w:color w:val="000000" w:themeColor="text1"/>
         </w:rPr>
       </w:pPr>
+      <w:proofErr w:type="spellStart"/>
       <w:r>
         <w:rPr>
           <w:rStyle w:val="spellingerror"/>
@@ -2016,6 +2231,7 @@
         </w:rPr>
         <w:t>Models</w:t>
       </w:r>
+      <w:proofErr w:type="spellEnd"/>
       <w:r>
         <w:rPr>
           <w:rStyle w:val="normaltextrun"/>
@@ -2054,6 +2270,7 @@
         </w:rPr>
         <w:t>Para criar um </w:t>
       </w:r>
+      <w:proofErr w:type="spellStart"/>
       <w:r>
         <w:rPr>
           <w:rStyle w:val="spellingerror"/>
@@ -2062,6 +2279,7 @@
         </w:rPr>
         <w:t>Model</w:t>
       </w:r>
+      <w:proofErr w:type="spellEnd"/>
       <w:r>
         <w:rPr>
           <w:rStyle w:val="normaltextrun"/>
@@ -2080,6 +2298,7 @@
         <w:rPr>
           <w:rFonts w:ascii="Arial" w:hAnsi="Arial" w:cs="Arial"/>
           <w:color w:val="000000" w:themeColor="text1"/>
+          <w:lang w:val="en-US"/>
         </w:rPr>
       </w:pPr>
       <w:r>
@@ -2087,6 +2306,7 @@
           <w:rStyle w:val="spellingerror"/>
           <w:rFonts w:ascii="Arial" w:hAnsi="Arial" w:cs="Arial"/>
           <w:color w:val="000000" w:themeColor="text1"/>
+          <w:lang w:val="en-US"/>
         </w:rPr>
         <w:t>php</w:t>
       </w:r>
@@ -2095,6 +2315,7 @@
           <w:rStyle w:val="normaltextrun"/>
           <w:rFonts w:ascii="Arial" w:hAnsi="Arial" w:cs="Arial"/>
           <w:color w:val="000000" w:themeColor="text1"/>
+          <w:lang w:val="en-US"/>
         </w:rPr>
         <w:t> </w:t>
       </w:r>
@@ -2103,6 +2324,7 @@
           <w:rStyle w:val="spellingerror"/>
           <w:rFonts w:ascii="Arial" w:hAnsi="Arial" w:cs="Arial"/>
           <w:color w:val="000000" w:themeColor="text1"/>
+          <w:lang w:val="en-US"/>
         </w:rPr>
         <w:t>artisan</w:t>
       </w:r>
@@ -2111,33 +2333,52 @@
           <w:rStyle w:val="normaltextrun"/>
           <w:rFonts w:ascii="Arial" w:hAnsi="Arial" w:cs="Arial"/>
           <w:color w:val="000000" w:themeColor="text1"/>
+          <w:lang w:val="en-US"/>
         </w:rPr>
         <w:t> </w:t>
       </w:r>
+      <w:proofErr w:type="spellStart"/>
+      <w:proofErr w:type="gramStart"/>
       <w:r>
         <w:rPr>
           <w:rStyle w:val="spellingerror"/>
           <w:rFonts w:ascii="Arial" w:hAnsi="Arial" w:cs="Arial"/>
           <w:color w:val="000000" w:themeColor="text1"/>
+          <w:lang w:val="en-US"/>
         </w:rPr>
         <w:t>make:model</w:t>
       </w:r>
-      <w:r>
-        <w:rPr>
-          <w:rStyle w:val="normaltextrun"/>
-          <w:rFonts w:ascii="Arial" w:hAnsi="Arial" w:cs="Arial"/>
-          <w:color w:val="000000" w:themeColor="text1"/>
-        </w:rPr>
-        <w:t> Cliente</w:t>
-      </w:r>
-      <w:r>
-        <w:rPr>
-          <w:rStyle w:val="eop"/>
-          <w:rFonts w:ascii="Arial" w:hAnsi="Arial" w:cs="Arial"/>
-          <w:color w:val="000000" w:themeColor="text1"/>
+      <w:proofErr w:type="spellEnd"/>
+      <w:proofErr w:type="gramEnd"/>
+      <w:r>
+        <w:rPr>
+          <w:rStyle w:val="normaltextrun"/>
+          <w:rFonts w:ascii="Arial" w:hAnsi="Arial" w:cs="Arial"/>
+          <w:color w:val="000000" w:themeColor="text1"/>
+          <w:lang w:val="en-US"/>
         </w:rPr>
         <w:t> </w:t>
       </w:r>
+      <w:proofErr w:type="spellStart"/>
+      <w:r>
+        <w:rPr>
+          <w:rStyle w:val="normaltextrun"/>
+          <w:rFonts w:ascii="Arial" w:hAnsi="Arial" w:cs="Arial"/>
+          <w:color w:val="000000" w:themeColor="text1"/>
+          <w:lang w:val="en-US"/>
+        </w:rPr>
+        <w:t>Cliente</w:t>
+      </w:r>
+      <w:proofErr w:type="spellEnd"/>
+      <w:r>
+        <w:rPr>
+          <w:rStyle w:val="eop"/>
+          <w:rFonts w:ascii="Arial" w:hAnsi="Arial" w:cs="Arial"/>
+          <w:color w:val="000000" w:themeColor="text1"/>
+          <w:lang w:val="en-US"/>
+        </w:rPr>
+        <w:t> </w:t>
+      </w:r>
     </w:p>
     <w:p>
       <w:pPr>
@@ -2148,6 +2389,7 @@
           <w:rStyle w:val="eop"/>
           <w:rFonts w:ascii="Arial" w:hAnsi="Arial" w:cs="Arial"/>
           <w:color w:val="000000" w:themeColor="text1"/>
+          <w:lang w:val="en-US"/>
         </w:rPr>
       </w:pPr>
       <w:r>
@@ -2177,7 +2419,7 @@
                     <a:blip r:embed="rId8">
                       <a:extLst>
                         <a:ext uri="{28A0092B-C50C-407E-A947-70E740481C1C}">
-                          <a14:useLocalDpi xmlns:a14="http://schemas.microsoft.com/office/drawing/2010/main" xmlns:wps="http://schemas.microsoft.com/office/word/2010/wordprocessingShape" xmlns:wpi="http://schemas.microsoft.com/office/word/2010/wordprocessingInk" xmlns:wpg="http://schemas.microsoft.com/office/word/2010/wordprocessingGroup" xmlns:w16se="http://schemas.microsoft.com/office/word/2015/wordml/symex" xmlns:w16cid="http://schemas.microsoft.com/office/word/2016/wordml/cid" xmlns:w15="http://schemas.microsoft.com/office/word/2012/wordml" xmlns:w14="http://schemas.microsoft.com/office/word/2010/wordml" xmlns:w="http://schemas.openxmlformats.org/wordprocessingml/2006/main" xmlns:w10="urn:schemas-microsoft-com:office:word" xmlns:wp14="http://schemas.microsoft.com/office/word/2010/wordprocessingDrawing" xmlns:v="urn:schemas-microsoft-com:vml" xmlns:o="urn:schemas-microsoft-com:office:office" xmlns:am3d="http://schemas.microsoft.com/office/drawing/2017/model3d" xmlns:aink="http://schemas.microsoft.com/office/drawing/2016/ink" xmlns:mc="http://schemas.openxmlformats.org/markup-compatibility/2006" xmlns:cx8="http://schemas.microsoft.com/office/drawing/2016/5/14/chartex" xmlns:cx7="http://schemas.microsoft.com/office/drawing/2016/5/13/chartex" xmlns:cx6="http://schemas.microsoft.com/office/drawing/2016/5/12/chartex" xmlns:cx5="http://schemas.microsoft.com/office/drawing/2016/5/11/chartex" xmlns:cx4="http://schemas.microsoft.com/office/drawing/2016/5/10/chartex" xmlns:cx3="http://schemas.microsoft.com/office/drawing/2016/5/9/chartex" xmlns:cx2="http://schemas.microsoft.com/office/drawing/2015/10/21/chartex" xmlns:cx1="http://schemas.microsoft.com/office/drawing/2015/9/8/chartex" xmlns:cx="http://schemas.microsoft.com/office/drawing/2014/chartex" xmlns:wpc="http://schemas.microsoft.com/office/word/2010/wordprocessingCanvas" xmlns="" val="0"/>
+                          <a14:useLocalDpi xmlns:a14="http://schemas.microsoft.com/office/drawing/2010/main" val="0"/>
                         </a:ext>
                       </a:extLst>
                     </a:blip>
@@ -2210,6 +2452,7 @@
           <w:rStyle w:val="eop"/>
           <w:rFonts w:ascii="Arial" w:hAnsi="Arial" w:cs="Arial"/>
           <w:color w:val="000000" w:themeColor="text1"/>
+          <w:lang w:val="en-US"/>
         </w:rPr>
         <w:t> </w:t>
       </w:r>
@@ -2222,6 +2465,7 @@
         <w:rPr>
           <w:rFonts w:ascii="Arial" w:hAnsi="Arial" w:cs="Arial"/>
           <w:color w:val="000000" w:themeColor="text1"/>
+          <w:lang w:val="en-US"/>
         </w:rPr>
       </w:pPr>
     </w:p>
@@ -2241,9 +2485,9 @@
           <w:rFonts w:ascii="Arial" w:hAnsi="Arial" w:cs="Arial"/>
           <w:color w:val="000000" w:themeColor="text1"/>
         </w:rPr>
-        <w:lastRenderedPageBreak/>
         <w:t>Se adicionado o comando “-m”, já irá criar a </w:t>
       </w:r>
+      <w:proofErr w:type="spellStart"/>
       <w:r>
         <w:rPr>
           <w:rStyle w:val="spellingerror"/>
@@ -2252,6 +2496,7 @@
         </w:rPr>
         <w:t>migration</w:t>
       </w:r>
+      <w:proofErr w:type="spellEnd"/>
       <w:r>
         <w:rPr>
           <w:rStyle w:val="normaltextrun"/>
@@ -2307,7 +2552,7 @@
                     <a:blip r:embed="rId9">
                       <a:extLst>
                         <a:ext uri="{28A0092B-C50C-407E-A947-70E740481C1C}">
-                          <a14:useLocalDpi xmlns:a14="http://schemas.microsoft.com/office/drawing/2010/main" xmlns:wps="http://schemas.microsoft.com/office/word/2010/wordprocessingShape" xmlns:wpi="http://schemas.microsoft.com/office/word/2010/wordprocessingInk" xmlns:wpg="http://schemas.microsoft.com/office/word/2010/wordprocessingGroup" xmlns:w16se="http://schemas.microsoft.com/office/word/2015/wordml/symex" xmlns:w16cid="http://schemas.microsoft.com/office/word/2016/wordml/cid" xmlns:w15="http://schemas.microsoft.com/office/word/2012/wordml" xmlns:w14="http://schemas.microsoft.com/office/word/2010/wordml" xmlns:w="http://schemas.openxmlformats.org/wordprocessingml/2006/main" xmlns:w10="urn:schemas-microsoft-com:office:word" xmlns:wp14="http://schemas.microsoft.com/office/word/2010/wordprocessingDrawing" xmlns:v="urn:schemas-microsoft-com:vml" xmlns:o="urn:schemas-microsoft-com:office:office" xmlns:am3d="http://schemas.microsoft.com/office/drawing/2017/model3d" xmlns:aink="http://schemas.microsoft.com/office/drawing/2016/ink" xmlns:mc="http://schemas.openxmlformats.org/markup-compatibility/2006" xmlns:cx8="http://schemas.microsoft.com/office/drawing/2016/5/14/chartex" xmlns:cx7="http://schemas.microsoft.com/office/drawing/2016/5/13/chartex" xmlns:cx6="http://schemas.microsoft.com/office/drawing/2016/5/12/chartex" xmlns:cx5="http://schemas.microsoft.com/office/drawing/2016/5/11/chartex" xmlns:cx4="http://schemas.microsoft.com/office/drawing/2016/5/10/chartex" xmlns:cx3="http://schemas.microsoft.com/office/drawing/2016/5/9/chartex" xmlns:cx2="http://schemas.microsoft.com/office/drawing/2015/10/21/chartex" xmlns:cx1="http://schemas.microsoft.com/office/drawing/2015/9/8/chartex" xmlns:cx="http://schemas.microsoft.com/office/drawing/2014/chartex" xmlns:wpc="http://schemas.microsoft.com/office/word/2010/wordprocessingCanvas" xmlns="" val="0"/>
+                          <a14:useLocalDpi xmlns:a14="http://schemas.microsoft.com/office/drawing/2010/main" val="0"/>
                         </a:ext>
                       </a:extLst>
                     </a:blip>
@@ -2373,6 +2618,7 @@
         </w:rPr>
         <w:t>Assim será criado uma </w:t>
       </w:r>
+      <w:proofErr w:type="spellStart"/>
       <w:r>
         <w:rPr>
           <w:rStyle w:val="spellingerror"/>
@@ -2381,6 +2627,7 @@
         </w:rPr>
         <w:t>migration</w:t>
       </w:r>
+      <w:proofErr w:type="spellEnd"/>
       <w:r>
         <w:rPr>
           <w:rStyle w:val="normaltextrun"/>
@@ -2435,7 +2682,7 @@
                     <a:blip r:embed="rId10">
                       <a:extLst>
                         <a:ext uri="{28A0092B-C50C-407E-A947-70E740481C1C}">
-                          <a14:useLocalDpi xmlns:a14="http://schemas.microsoft.com/office/drawing/2010/main" xmlns:wps="http://schemas.microsoft.com/office/word/2010/wordprocessingShape" xmlns:wpi="http://schemas.microsoft.com/office/word/2010/wordprocessingInk" xmlns:wpg="http://schemas.microsoft.com/office/word/2010/wordprocessingGroup" xmlns:w16se="http://schemas.microsoft.com/office/word/2015/wordml/symex" xmlns:w16cid="http://schemas.microsoft.com/office/word/2016/wordml/cid" xmlns:w15="http://schemas.microsoft.com/office/word/2012/wordml" xmlns:w14="http://schemas.microsoft.com/office/word/2010/wordml" xmlns:w="http://schemas.openxmlformats.org/wordprocessingml/2006/main" xmlns:w10="urn:schemas-microsoft-com:office:word" xmlns:wp14="http://schemas.microsoft.com/office/word/2010/wordprocessingDrawing" xmlns:v="urn:schemas-microsoft-com:vml" xmlns:o="urn:schemas-microsoft-com:office:office" xmlns:am3d="http://schemas.microsoft.com/office/drawing/2017/model3d" xmlns:aink="http://schemas.microsoft.com/office/drawing/2016/ink" xmlns:mc="http://schemas.openxmlformats.org/markup-compatibility/2006" xmlns:cx8="http://schemas.microsoft.com/office/drawing/2016/5/14/chartex" xmlns:cx7="http://schemas.microsoft.com/office/drawing/2016/5/13/chartex" xmlns:cx6="http://schemas.microsoft.com/office/drawing/2016/5/12/chartex" xmlns:cx5="http://schemas.microsoft.com/office/drawing/2016/5/11/chartex" xmlns:cx4="http://schemas.microsoft.com/office/drawing/2016/5/10/chartex" xmlns:cx3="http://schemas.microsoft.com/office/drawing/2016/5/9/chartex" xmlns:cx2="http://schemas.microsoft.com/office/drawing/2015/10/21/chartex" xmlns:cx1="http://schemas.microsoft.com/office/drawing/2015/9/8/chartex" xmlns:cx="http://schemas.microsoft.com/office/drawing/2014/chartex" xmlns:wpc="http://schemas.microsoft.com/office/word/2010/wordprocessingCanvas" xmlns="" val="0"/>
+                          <a14:useLocalDpi xmlns:a14="http://schemas.microsoft.com/office/drawing/2010/main" val="0"/>
                         </a:ext>
                       </a:extLst>
                     </a:blip>
@@ -2661,9 +2908,42 @@
           <w:color w:val="000000" w:themeColor="text1"/>
           <w:sz w:val="28"/>
         </w:rPr>
-        <w:lastRenderedPageBreak/>
-        <w:t>3.0 Criação de View no framework Laravel</w:t>
-      </w:r>
+        <w:t xml:space="preserve">3.0 Criação de </w:t>
+      </w:r>
+      <w:proofErr w:type="spellStart"/>
+      <w:r>
+        <w:rPr>
+          <w:rStyle w:val="normaltextrun"/>
+          <w:rFonts w:ascii="Arial" w:hAnsi="Arial" w:cs="Arial"/>
+          <w:b/>
+          <w:color w:val="000000" w:themeColor="text1"/>
+          <w:sz w:val="28"/>
+        </w:rPr>
+        <w:t>View</w:t>
+      </w:r>
+      <w:proofErr w:type="spellEnd"/>
+      <w:r>
+        <w:rPr>
+          <w:rStyle w:val="normaltextrun"/>
+          <w:rFonts w:ascii="Arial" w:hAnsi="Arial" w:cs="Arial"/>
+          <w:b/>
+          <w:color w:val="000000" w:themeColor="text1"/>
+          <w:sz w:val="28"/>
+        </w:rPr>
+        <w:t xml:space="preserve"> no framework </w:t>
+      </w:r>
+      <w:proofErr w:type="spellStart"/>
+      <w:r>
+        <w:rPr>
+          <w:rStyle w:val="normaltextrun"/>
+          <w:rFonts w:ascii="Arial" w:hAnsi="Arial" w:cs="Arial"/>
+          <w:b/>
+          <w:color w:val="000000" w:themeColor="text1"/>
+          <w:sz w:val="28"/>
+        </w:rPr>
+        <w:t>Laravel</w:t>
+      </w:r>
+      <w:proofErr w:type="spellEnd"/>
     </w:p>
     <w:p>
       <w:pPr>
@@ -2707,6 +2987,7 @@
         </w:rPr>
         <w:t>A </w:t>
       </w:r>
+      <w:proofErr w:type="spellStart"/>
       <w:r>
         <w:rPr>
           <w:rStyle w:val="spellingerror"/>
@@ -2715,6 +2996,7 @@
         </w:rPr>
         <w:t>view</w:t>
       </w:r>
+      <w:proofErr w:type="spellEnd"/>
       <w:r>
         <w:rPr>
           <w:rStyle w:val="normaltextrun"/>
@@ -2723,6 +3005,7 @@
         </w:rPr>
         <w:t> é </w:t>
       </w:r>
+      <w:proofErr w:type="spellStart"/>
       <w:r>
         <w:rPr>
           <w:rStyle w:val="spellingerror"/>
@@ -2731,6 +3014,7 @@
         </w:rPr>
         <w:t>responsavel</w:t>
       </w:r>
+      <w:proofErr w:type="spellEnd"/>
       <w:r>
         <w:rPr>
           <w:rStyle w:val="normaltextrun"/>
@@ -2739,6 +3023,7 @@
         </w:rPr>
         <w:t> por exibir as categorias. As </w:t>
       </w:r>
+      <w:proofErr w:type="spellStart"/>
       <w:r>
         <w:rPr>
           <w:rStyle w:val="spellingerror"/>
@@ -2747,6 +3032,7 @@
         </w:rPr>
         <w:t>view</w:t>
       </w:r>
+      <w:proofErr w:type="spellEnd"/>
       <w:r>
         <w:rPr>
           <w:rStyle w:val="normaltextrun"/>
@@ -2755,6 +3041,7 @@
         </w:rPr>
         <w:t> no </w:t>
       </w:r>
+      <w:proofErr w:type="spellStart"/>
       <w:r>
         <w:rPr>
           <w:rStyle w:val="spellingerror"/>
@@ -2763,6 +3050,7 @@
         </w:rPr>
         <w:t>laravel</w:t>
       </w:r>
+      <w:proofErr w:type="spellEnd"/>
       <w:r>
         <w:rPr>
           <w:rStyle w:val="normaltextrun"/>
@@ -2771,6 +3059,7 @@
         </w:rPr>
         <w:t> ficam na pasta </w:t>
       </w:r>
+      <w:proofErr w:type="spellStart"/>
       <w:r>
         <w:rPr>
           <w:rStyle w:val="spellingerror"/>
@@ -2779,6 +3068,7 @@
         </w:rPr>
         <w:t>resource</w:t>
       </w:r>
+      <w:proofErr w:type="spellEnd"/>
       <w:r>
         <w:rPr>
           <w:rStyle w:val="normaltextrun"/>
@@ -2787,6 +3077,7 @@
         </w:rPr>
         <w:t>/</w:t>
       </w:r>
+      <w:proofErr w:type="spellStart"/>
       <w:r>
         <w:rPr>
           <w:rStyle w:val="spellingerror"/>
@@ -2795,6 +3086,7 @@
         </w:rPr>
         <w:t>views</w:t>
       </w:r>
+      <w:proofErr w:type="spellEnd"/>
       <w:r>
         <w:rPr>
           <w:rStyle w:val="normaltextrun"/>
@@ -2837,6 +3129,7 @@
         <w:rPr>
           <w:rFonts w:ascii="Arial" w:hAnsi="Arial" w:cs="Arial"/>
           <w:color w:val="000000" w:themeColor="text1"/>
+          <w:lang w:val="en-US"/>
         </w:rPr>
       </w:pPr>
       <w:r>
@@ -2844,6 +3137,7 @@
           <w:rStyle w:val="spellingerror"/>
           <w:rFonts w:ascii="Arial" w:hAnsi="Arial" w:cs="Arial"/>
           <w:color w:val="000000" w:themeColor="text1"/>
+          <w:lang w:val="en-US"/>
         </w:rPr>
         <w:t>return</w:t>
       </w:r>
@@ -2852,14 +3146,17 @@
           <w:rStyle w:val="normaltextrun"/>
           <w:rFonts w:ascii="Arial" w:hAnsi="Arial" w:cs="Arial"/>
           <w:color w:val="000000" w:themeColor="text1"/>
+          <w:lang w:val="en-US"/>
         </w:rPr>
         <w:t> </w:t>
       </w:r>
+      <w:proofErr w:type="gramStart"/>
       <w:r>
         <w:rPr>
           <w:rStyle w:val="spellingerror"/>
           <w:rFonts w:ascii="Arial" w:hAnsi="Arial" w:cs="Arial"/>
           <w:color w:val="000000" w:themeColor="text1"/>
+          <w:lang w:val="en-US"/>
         </w:rPr>
         <w:t>view</w:t>
       </w:r>
@@ -2868,22 +3165,37 @@
           <w:rStyle w:val="normaltextrun"/>
           <w:rFonts w:ascii="Arial" w:hAnsi="Arial" w:cs="Arial"/>
           <w:color w:val="000000" w:themeColor="text1"/>
-        </w:rPr>
-        <w:t>(‘</w:t>
-      </w:r>
+          <w:lang w:val="en-US"/>
+        </w:rPr>
+        <w:t>(</w:t>
+      </w:r>
+      <w:proofErr w:type="gramEnd"/>
+      <w:r>
+        <w:rPr>
+          <w:rStyle w:val="normaltextrun"/>
+          <w:rFonts w:ascii="Arial" w:hAnsi="Arial" w:cs="Arial"/>
+          <w:color w:val="000000" w:themeColor="text1"/>
+          <w:lang w:val="en-US"/>
+        </w:rPr>
+        <w:t>‘</w:t>
+      </w:r>
+      <w:proofErr w:type="spellStart"/>
       <w:r>
         <w:rPr>
           <w:rStyle w:val="spellingerror"/>
           <w:rFonts w:ascii="Arial" w:hAnsi="Arial" w:cs="Arial"/>
           <w:color w:val="000000" w:themeColor="text1"/>
+          <w:lang w:val="en-US"/>
         </w:rPr>
         <w:t>admin.categories.indexl</w:t>
       </w:r>
-      <w:r>
-        <w:rPr>
-          <w:rStyle w:val="normaltextrun"/>
-          <w:rFonts w:ascii="Arial" w:hAnsi="Arial" w:cs="Arial"/>
-          <w:color w:val="000000" w:themeColor="text1"/>
+      <w:proofErr w:type="spellEnd"/>
+      <w:r>
+        <w:rPr>
+          <w:rStyle w:val="normaltextrun"/>
+          <w:rFonts w:ascii="Arial" w:hAnsi="Arial" w:cs="Arial"/>
+          <w:color w:val="000000" w:themeColor="text1"/>
+          <w:lang w:val="en-US"/>
         </w:rPr>
         <w:t>”</w:t>
       </w:r>
@@ -2892,6 +3204,7 @@
           <w:rStyle w:val="eop"/>
           <w:rFonts w:ascii="Arial" w:hAnsi="Arial" w:cs="Arial"/>
           <w:color w:val="000000" w:themeColor="text1"/>
+          <w:lang w:val="en-US"/>
         </w:rPr>
         <w:t> </w:t>
       </w:r>
@@ -2933,7 +3246,7 @@
                     <a:blip r:embed="rId11">
                       <a:extLst>
                         <a:ext uri="{28A0092B-C50C-407E-A947-70E740481C1C}">
-                          <a14:useLocalDpi xmlns:a14="http://schemas.microsoft.com/office/drawing/2010/main" xmlns:wps="http://schemas.microsoft.com/office/word/2010/wordprocessingShape" xmlns:wpi="http://schemas.microsoft.com/office/word/2010/wordprocessingInk" xmlns:wpg="http://schemas.microsoft.com/office/word/2010/wordprocessingGroup" xmlns:w16se="http://schemas.microsoft.com/office/word/2015/wordml/symex" xmlns:w16cid="http://schemas.microsoft.com/office/word/2016/wordml/cid" xmlns:w15="http://schemas.microsoft.com/office/word/2012/wordml" xmlns:w14="http://schemas.microsoft.com/office/word/2010/wordml" xmlns:w="http://schemas.openxmlformats.org/wordprocessingml/2006/main" xmlns:w10="urn:schemas-microsoft-com:office:word" xmlns:wp14="http://schemas.microsoft.com/office/word/2010/wordprocessingDrawing" xmlns:v="urn:schemas-microsoft-com:vml" xmlns:o="urn:schemas-microsoft-com:office:office" xmlns:am3d="http://schemas.microsoft.com/office/drawing/2017/model3d" xmlns:aink="http://schemas.microsoft.com/office/drawing/2016/ink" xmlns:mc="http://schemas.openxmlformats.org/markup-compatibility/2006" xmlns:cx8="http://schemas.microsoft.com/office/drawing/2016/5/14/chartex" xmlns:cx7="http://schemas.microsoft.com/office/drawing/2016/5/13/chartex" xmlns:cx6="http://schemas.microsoft.com/office/drawing/2016/5/12/chartex" xmlns:cx5="http://schemas.microsoft.com/office/drawing/2016/5/11/chartex" xmlns:cx4="http://schemas.microsoft.com/office/drawing/2016/5/10/chartex" xmlns:cx3="http://schemas.microsoft.com/office/drawing/2016/5/9/chartex" xmlns:cx2="http://schemas.microsoft.com/office/drawing/2015/10/21/chartex" xmlns:cx1="http://schemas.microsoft.com/office/drawing/2015/9/8/chartex" xmlns:cx="http://schemas.microsoft.com/office/drawing/2014/chartex" xmlns:wpc="http://schemas.microsoft.com/office/word/2010/wordprocessingCanvas" xmlns="" val="0"/>
+                          <a14:useLocalDpi xmlns:a14="http://schemas.microsoft.com/office/drawing/2010/main" val="0"/>
                         </a:ext>
                       </a:extLst>
                     </a:blip>
@@ -3023,8 +3336,42 @@
           <w:color w:val="000000" w:themeColor="text1"/>
           <w:sz w:val="28"/>
         </w:rPr>
-        <w:t>4.0 Criação de Controllers no framework Laravel</w:t>
-      </w:r>
+        <w:t xml:space="preserve">4.0 Criação de </w:t>
+      </w:r>
+      <w:proofErr w:type="spellStart"/>
+      <w:r>
+        <w:rPr>
+          <w:rStyle w:val="normaltextrun"/>
+          <w:rFonts w:ascii="Arial" w:hAnsi="Arial" w:cs="Arial"/>
+          <w:b/>
+          <w:color w:val="000000" w:themeColor="text1"/>
+          <w:sz w:val="28"/>
+        </w:rPr>
+        <w:t>Controllers</w:t>
+      </w:r>
+      <w:proofErr w:type="spellEnd"/>
+      <w:r>
+        <w:rPr>
+          <w:rStyle w:val="normaltextrun"/>
+          <w:rFonts w:ascii="Arial" w:hAnsi="Arial" w:cs="Arial"/>
+          <w:b/>
+          <w:color w:val="000000" w:themeColor="text1"/>
+          <w:sz w:val="28"/>
+        </w:rPr>
+        <w:t xml:space="preserve"> no framework </w:t>
+      </w:r>
+      <w:proofErr w:type="spellStart"/>
+      <w:r>
+        <w:rPr>
+          <w:rStyle w:val="normaltextrun"/>
+          <w:rFonts w:ascii="Arial" w:hAnsi="Arial" w:cs="Arial"/>
+          <w:b/>
+          <w:color w:val="000000" w:themeColor="text1"/>
+          <w:sz w:val="28"/>
+        </w:rPr>
+        <w:t>Laravel</w:t>
+      </w:r>
+      <w:proofErr w:type="spellEnd"/>
       <w:r>
         <w:rPr>
           <w:rStyle w:val="eop"/>
@@ -3063,8 +3410,27 @@
           <w:rFonts w:ascii="Arial" w:hAnsi="Arial" w:cs="Arial"/>
           <w:color w:val="000000" w:themeColor="text1"/>
         </w:rPr>
-        <w:t>Para criar um novo </w:t>
-      </w:r>
+        <w:t xml:space="preserve">Para </w:t>
+      </w:r>
+      <w:proofErr w:type="gramStart"/>
+      <w:r>
+        <w:rPr>
+          <w:rStyle w:val="normaltextrun"/>
+          <w:rFonts w:ascii="Arial" w:hAnsi="Arial" w:cs="Arial"/>
+          <w:color w:val="000000" w:themeColor="text1"/>
+        </w:rPr>
+        <w:t>criar um novo</w:t>
+      </w:r>
+      <w:proofErr w:type="gramEnd"/>
+      <w:r>
+        <w:rPr>
+          <w:rStyle w:val="normaltextrun"/>
+          <w:rFonts w:ascii="Arial" w:hAnsi="Arial" w:cs="Arial"/>
+          <w:color w:val="000000" w:themeColor="text1"/>
+        </w:rPr>
+        <w:t> </w:t>
+      </w:r>
+      <w:proofErr w:type="spellStart"/>
       <w:r>
         <w:rPr>
           <w:rStyle w:val="spellingerror"/>
@@ -3073,6 +3439,7 @@
         </w:rPr>
         <w:t>controller</w:t>
       </w:r>
+      <w:proofErr w:type="spellEnd"/>
       <w:r>
         <w:rPr>
           <w:rStyle w:val="normaltextrun"/>
@@ -3081,6 +3448,7 @@
         </w:rPr>
         <w:t> é </w:t>
       </w:r>
+      <w:proofErr w:type="spellStart"/>
       <w:r>
         <w:rPr>
           <w:rStyle w:val="spellingerror"/>
@@ -3089,6 +3457,7 @@
         </w:rPr>
         <w:t>necessario</w:t>
       </w:r>
+      <w:proofErr w:type="spellEnd"/>
       <w:r>
         <w:rPr>
           <w:rStyle w:val="normaltextrun"/>
@@ -3166,6 +3535,8 @@
         </w:rPr>
         <w:t> </w:t>
       </w:r>
+      <w:proofErr w:type="spellStart"/>
+      <w:proofErr w:type="gramStart"/>
       <w:r>
         <w:rPr>
           <w:rStyle w:val="spellingerror"/>
@@ -3175,6 +3546,8 @@
         </w:rPr>
         <w:t>make:controller</w:t>
       </w:r>
+      <w:proofErr w:type="spellEnd"/>
+      <w:proofErr w:type="gramEnd"/>
       <w:r>
         <w:rPr>
           <w:rStyle w:val="normaltextrun"/>
@@ -3184,6 +3557,7 @@
         </w:rPr>
         <w:t> </w:t>
       </w:r>
+      <w:proofErr w:type="spellStart"/>
       <w:r>
         <w:rPr>
           <w:rStyle w:val="spellingerror"/>
@@ -3193,6 +3567,7 @@
         </w:rPr>
         <w:t>CategoryController</w:t>
       </w:r>
+      <w:proofErr w:type="spellEnd"/>
       <w:r>
         <w:rPr>
           <w:rStyle w:val="normaltextrun"/>
@@ -3259,7 +3634,7 @@
                     <a:blip r:embed="rId12">
                       <a:extLst>
                         <a:ext uri="{28A0092B-C50C-407E-A947-70E740481C1C}">
-                          <a14:useLocalDpi xmlns:a14="http://schemas.microsoft.com/office/drawing/2010/main" xmlns:wps="http://schemas.microsoft.com/office/word/2010/wordprocessingShape" xmlns:wpi="http://schemas.microsoft.com/office/word/2010/wordprocessingInk" xmlns:wpg="http://schemas.microsoft.com/office/word/2010/wordprocessingGroup" xmlns:w16se="http://schemas.microsoft.com/office/word/2015/wordml/symex" xmlns:w16cid="http://schemas.microsoft.com/office/word/2016/wordml/cid" xmlns:w15="http://schemas.microsoft.com/office/word/2012/wordml" xmlns:w14="http://schemas.microsoft.com/office/word/2010/wordml" xmlns:w="http://schemas.openxmlformats.org/wordprocessingml/2006/main" xmlns:w10="urn:schemas-microsoft-com:office:word" xmlns:wp14="http://schemas.microsoft.com/office/word/2010/wordprocessingDrawing" xmlns:v="urn:schemas-microsoft-com:vml" xmlns:o="urn:schemas-microsoft-com:office:office" xmlns:am3d="http://schemas.microsoft.com/office/drawing/2017/model3d" xmlns:aink="http://schemas.microsoft.com/office/drawing/2016/ink" xmlns:mc="http://schemas.openxmlformats.org/markup-compatibility/2006" xmlns:cx8="http://schemas.microsoft.com/office/drawing/2016/5/14/chartex" xmlns:cx7="http://schemas.microsoft.com/office/drawing/2016/5/13/chartex" xmlns:cx6="http://schemas.microsoft.com/office/drawing/2016/5/12/chartex" xmlns:cx5="http://schemas.microsoft.com/office/drawing/2016/5/11/chartex" xmlns:cx4="http://schemas.microsoft.com/office/drawing/2016/5/10/chartex" xmlns:cx3="http://schemas.microsoft.com/office/drawing/2016/5/9/chartex" xmlns:cx2="http://schemas.microsoft.com/office/drawing/2015/10/21/chartex" xmlns:cx1="http://schemas.microsoft.com/office/drawing/2015/9/8/chartex" xmlns:cx="http://schemas.microsoft.com/office/drawing/2014/chartex" xmlns:wpc="http://schemas.microsoft.com/office/word/2010/wordprocessingCanvas" xmlns="" val="0"/>
+                          <a14:useLocalDpi xmlns:a14="http://schemas.microsoft.com/office/drawing/2010/main" val="0"/>
                         </a:ext>
                       </a:extLst>
                     </a:blip>
@@ -3350,8 +3725,18 @@
           <w:rFonts w:ascii="Arial" w:hAnsi="Arial" w:cs="Arial"/>
           <w:color w:val="000000" w:themeColor="text1"/>
         </w:rPr>
-        <w:t>-resource</w:t>
-      </w:r>
+        <w:t>-</w:t>
+      </w:r>
+      <w:proofErr w:type="spellStart"/>
+      <w:r>
+        <w:rPr>
+          <w:rStyle w:val="normaltextrun"/>
+          <w:rFonts w:ascii="Arial" w:hAnsi="Arial" w:cs="Arial"/>
+          <w:color w:val="000000" w:themeColor="text1"/>
+        </w:rPr>
+        <w:t>resource</w:t>
+      </w:r>
+      <w:proofErr w:type="spellEnd"/>
       <w:r>
         <w:rPr>
           <w:rStyle w:val="normaltextrun"/>
@@ -3360,6 +3745,7 @@
         </w:rPr>
         <w:t>, o </w:t>
       </w:r>
+      <w:proofErr w:type="spellStart"/>
       <w:r>
         <w:rPr>
           <w:rStyle w:val="spellingerror"/>
@@ -3368,6 +3754,7 @@
         </w:rPr>
         <w:t>controller</w:t>
       </w:r>
+      <w:proofErr w:type="spellEnd"/>
       <w:r>
         <w:rPr>
           <w:rStyle w:val="normaltextrun"/>
@@ -3376,6 +3763,7 @@
         </w:rPr>
         <w:t> será criado com todos os métodos necessários para CRUD. Este </w:t>
       </w:r>
+      <w:proofErr w:type="spellStart"/>
       <w:r>
         <w:rPr>
           <w:rStyle w:val="spellingerror"/>
@@ -3384,6 +3772,7 @@
         </w:rPr>
         <w:t>controller</w:t>
       </w:r>
+      <w:proofErr w:type="spellEnd"/>
       <w:r>
         <w:rPr>
           <w:rStyle w:val="normaltextrun"/>
@@ -3450,6 +3839,7 @@
         </w:rPr>
         <w:t>Depois de criar o </w:t>
       </w:r>
+      <w:proofErr w:type="spellStart"/>
       <w:r>
         <w:rPr>
           <w:rStyle w:val="spellingerror"/>
@@ -3458,6 +3848,7 @@
         </w:rPr>
         <w:t>controller</w:t>
       </w:r>
+      <w:proofErr w:type="spellEnd"/>
       <w:r>
         <w:rPr>
           <w:rStyle w:val="normaltextrun"/>
@@ -3561,6 +3952,7 @@
         </w:rPr>
         <w:t>’, ‘</w:t>
       </w:r>
+      <w:proofErr w:type="spellStart"/>
       <w:r>
         <w:rPr>
           <w:rStyle w:val="spellingerror"/>
@@ -3570,6 +3962,7 @@
         </w:rPr>
         <w:t>CategoryController</w:t>
       </w:r>
+      <w:proofErr w:type="spellEnd"/>
       <w:r>
         <w:rPr>
           <w:rStyle w:val="normaltextrun"/>
@@ -3626,7 +4019,7 @@
                     <a:blip r:embed="rId13">
                       <a:extLst>
                         <a:ext uri="{28A0092B-C50C-407E-A947-70E740481C1C}">
-                          <a14:useLocalDpi xmlns:a14="http://schemas.microsoft.com/office/drawing/2010/main" xmlns:wps="http://schemas.microsoft.com/office/word/2010/wordprocessingShape" xmlns:wpi="http://schemas.microsoft.com/office/word/2010/wordprocessingInk" xmlns:wpg="http://schemas.microsoft.com/office/word/2010/wordprocessingGroup" xmlns:w16se="http://schemas.microsoft.com/office/word/2015/wordml/symex" xmlns:w16cid="http://schemas.microsoft.com/office/word/2016/wordml/cid" xmlns:w15="http://schemas.microsoft.com/office/word/2012/wordml" xmlns:w14="http://schemas.microsoft.com/office/word/2010/wordml" xmlns:w="http://schemas.openxmlformats.org/wordprocessingml/2006/main" xmlns:w10="urn:schemas-microsoft-com:office:word" xmlns:wp14="http://schemas.microsoft.com/office/word/2010/wordprocessingDrawing" xmlns:v="urn:schemas-microsoft-com:vml" xmlns:o="urn:schemas-microsoft-com:office:office" xmlns:am3d="http://schemas.microsoft.com/office/drawing/2017/model3d" xmlns:aink="http://schemas.microsoft.com/office/drawing/2016/ink" xmlns:mc="http://schemas.openxmlformats.org/markup-compatibility/2006" xmlns:cx8="http://schemas.microsoft.com/office/drawing/2016/5/14/chartex" xmlns:cx7="http://schemas.microsoft.com/office/drawing/2016/5/13/chartex" xmlns:cx6="http://schemas.microsoft.com/office/drawing/2016/5/12/chartex" xmlns:cx5="http://schemas.microsoft.com/office/drawing/2016/5/11/chartex" xmlns:cx4="http://schemas.microsoft.com/office/drawing/2016/5/10/chartex" xmlns:cx3="http://schemas.microsoft.com/office/drawing/2016/5/9/chartex" xmlns:cx2="http://schemas.microsoft.com/office/drawing/2015/10/21/chartex" xmlns:cx1="http://schemas.microsoft.com/office/drawing/2015/9/8/chartex" xmlns:cx="http://schemas.microsoft.com/office/drawing/2014/chartex" xmlns:wpc="http://schemas.microsoft.com/office/word/2010/wordprocessingCanvas" xmlns="" val="0"/>
+                          <a14:useLocalDpi xmlns:a14="http://schemas.microsoft.com/office/drawing/2010/main" val="0"/>
                         </a:ext>
                       </a:extLst>
                     </a:blip>
@@ -3693,6 +4086,7 @@
         </w:rPr>
         <w:t>Criar um método index e utilizar o </w:t>
       </w:r>
+      <w:proofErr w:type="spellStart"/>
       <w:r>
         <w:rPr>
           <w:rStyle w:val="spellingerror"/>
@@ -3701,6 +4095,7 @@
         </w:rPr>
         <w:t>model</w:t>
       </w:r>
+      <w:proofErr w:type="spellEnd"/>
       <w:r>
         <w:rPr>
           <w:rStyle w:val="normaltextrun"/>
@@ -3755,7 +4150,7 @@
                     <a:blip r:embed="rId14">
                       <a:extLst>
                         <a:ext uri="{28A0092B-C50C-407E-A947-70E740481C1C}">
-                          <a14:useLocalDpi xmlns:a14="http://schemas.microsoft.com/office/drawing/2010/main" xmlns:wps="http://schemas.microsoft.com/office/word/2010/wordprocessingShape" xmlns:wpi="http://schemas.microsoft.com/office/word/2010/wordprocessingInk" xmlns:wpg="http://schemas.microsoft.com/office/word/2010/wordprocessingGroup" xmlns:w16se="http://schemas.microsoft.com/office/word/2015/wordml/symex" xmlns:w16cid="http://schemas.microsoft.com/office/word/2016/wordml/cid" xmlns:w15="http://schemas.microsoft.com/office/word/2012/wordml" xmlns:w14="http://schemas.microsoft.com/office/word/2010/wordml" xmlns:w="http://schemas.openxmlformats.org/wordprocessingml/2006/main" xmlns:w10="urn:schemas-microsoft-com:office:word" xmlns:wp14="http://schemas.microsoft.com/office/word/2010/wordprocessingDrawing" xmlns:v="urn:schemas-microsoft-com:vml" xmlns:o="urn:schemas-microsoft-com:office:office" xmlns:am3d="http://schemas.microsoft.com/office/drawing/2017/model3d" xmlns:aink="http://schemas.microsoft.com/office/drawing/2016/ink" xmlns:mc="http://schemas.openxmlformats.org/markup-compatibility/2006" xmlns:cx8="http://schemas.microsoft.com/office/drawing/2016/5/14/chartex" xmlns:cx7="http://schemas.microsoft.com/office/drawing/2016/5/13/chartex" xmlns:cx6="http://schemas.microsoft.com/office/drawing/2016/5/12/chartex" xmlns:cx5="http://schemas.microsoft.com/office/drawing/2016/5/11/chartex" xmlns:cx4="http://schemas.microsoft.com/office/drawing/2016/5/10/chartex" xmlns:cx3="http://schemas.microsoft.com/office/drawing/2016/5/9/chartex" xmlns:cx2="http://schemas.microsoft.com/office/drawing/2015/10/21/chartex" xmlns:cx1="http://schemas.microsoft.com/office/drawing/2015/9/8/chartex" xmlns:cx="http://schemas.microsoft.com/office/drawing/2014/chartex" xmlns:wpc="http://schemas.microsoft.com/office/word/2010/wordprocessingCanvas" xmlns="" val="0"/>
+                          <a14:useLocalDpi xmlns:a14="http://schemas.microsoft.com/office/drawing/2010/main" val="0"/>
                         </a:ext>
                       </a:extLst>
                     </a:blip>
@@ -3829,7 +4224,7 @@
                     <a:blip r:embed="rId15">
                       <a:extLst>
                         <a:ext uri="{28A0092B-C50C-407E-A947-70E740481C1C}">
-                          <a14:useLocalDpi xmlns:a14="http://schemas.microsoft.com/office/drawing/2010/main" xmlns:wps="http://schemas.microsoft.com/office/word/2010/wordprocessingShape" xmlns:wpi="http://schemas.microsoft.com/office/word/2010/wordprocessingInk" xmlns:wpg="http://schemas.microsoft.com/office/word/2010/wordprocessingGroup" xmlns:w16se="http://schemas.microsoft.com/office/word/2015/wordml/symex" xmlns:w16cid="http://schemas.microsoft.com/office/word/2016/wordml/cid" xmlns:w15="http://schemas.microsoft.com/office/word/2012/wordml" xmlns:w14="http://schemas.microsoft.com/office/word/2010/wordml" xmlns:w="http://schemas.openxmlformats.org/wordprocessingml/2006/main" xmlns:w10="urn:schemas-microsoft-com:office:word" xmlns:wp14="http://schemas.microsoft.com/office/word/2010/wordprocessingDrawing" xmlns:v="urn:schemas-microsoft-com:vml" xmlns:o="urn:schemas-microsoft-com:office:office" xmlns:am3d="http://schemas.microsoft.com/office/drawing/2017/model3d" xmlns:aink="http://schemas.microsoft.com/office/drawing/2016/ink" xmlns:mc="http://schemas.openxmlformats.org/markup-compatibility/2006" xmlns:cx8="http://schemas.microsoft.com/office/drawing/2016/5/14/chartex" xmlns:cx7="http://schemas.microsoft.com/office/drawing/2016/5/13/chartex" xmlns:cx6="http://schemas.microsoft.com/office/drawing/2016/5/12/chartex" xmlns:cx5="http://schemas.microsoft.com/office/drawing/2016/5/11/chartex" xmlns:cx4="http://schemas.microsoft.com/office/drawing/2016/5/10/chartex" xmlns:cx3="http://schemas.microsoft.com/office/drawing/2016/5/9/chartex" xmlns:cx2="http://schemas.microsoft.com/office/drawing/2015/10/21/chartex" xmlns:cx1="http://schemas.microsoft.com/office/drawing/2015/9/8/chartex" xmlns:cx="http://schemas.microsoft.com/office/drawing/2014/chartex" xmlns:wpc="http://schemas.microsoft.com/office/word/2010/wordprocessingCanvas" xmlns="" val="0"/>
+                          <a14:useLocalDpi xmlns:a14="http://schemas.microsoft.com/office/drawing/2010/main" val="0"/>
                         </a:ext>
                       </a:extLst>
                     </a:blip>
@@ -3942,7 +4337,9 @@
         <w:lastRenderedPageBreak/>
         <w:t>Referências</w:t>
       </w:r>
+      <w:bookmarkStart w:id="3" w:name="_GoBack"/>
       <w:bookmarkEnd w:id="2"/>
+      <w:bookmarkEnd w:id="3"/>
     </w:p>
     <w:p>
       <w:pPr>
@@ -4024,7 +4421,25 @@
           <w:rFonts w:ascii="Arial" w:hAnsi="Arial" w:cs="Arial"/>
           <w:color w:val="000000" w:themeColor="text1"/>
         </w:rPr>
-        <w:t>https://tableless.com.br/mvc-afinal-e-o-que/</w:t>
+        <w:t>https://tableless.com.br/</w:t>
+      </w:r>
+      <w:proofErr w:type="spellStart"/>
+      <w:r>
+        <w:rPr>
+          <w:rStyle w:val="normaltextrun"/>
+          <w:rFonts w:ascii="Arial" w:hAnsi="Arial" w:cs="Arial"/>
+          <w:color w:val="000000" w:themeColor="text1"/>
+        </w:rPr>
+        <w:t>mvc</w:t>
+      </w:r>
+      <w:proofErr w:type="spellEnd"/>
+      <w:r>
+        <w:rPr>
+          <w:rStyle w:val="normaltextrun"/>
+          <w:rFonts w:ascii="Arial" w:hAnsi="Arial" w:cs="Arial"/>
+          <w:color w:val="000000" w:themeColor="text1"/>
+        </w:rPr>
+        <w:t>-afinal-e-o-que/</w:t>
       </w:r>
       <w:r>
         <w:rPr>
@@ -4082,7 +4497,6 @@
         <w:jc w:val="both"/>
         <w:textAlignment w:val="baseline"/>
         <w:rPr>
-          <w:rStyle w:val="normaltextrun"/>
           <w:rFonts w:ascii="Arial" w:hAnsi="Arial" w:cs="Arial"/>
           <w:color w:val="000000" w:themeColor="text1"/>
         </w:rPr>
@@ -4102,34 +4516,84 @@
       </w:pPr>
       <w:r>
         <w:rPr>
-          <w:rStyle w:val="normaltextrun"/>
-          <w:rFonts w:ascii="Arial" w:hAnsi="Arial" w:cs="Arial"/>
-          <w:color w:val="000000" w:themeColor="text1"/>
-        </w:rPr>
-        <w:t xml:space="preserve">WIKIPEDIA. </w:t>
-      </w:r>
-      <w:r>
-        <w:rPr>
-          <w:rStyle w:val="normaltextrun"/>
-          <w:rFonts w:ascii="Arial" w:hAnsi="Arial" w:cs="Arial"/>
-          <w:b/>
-          <w:color w:val="000000" w:themeColor="text1"/>
-        </w:rPr>
-        <w:t xml:space="preserve">MVC </w:t>
-      </w:r>
-      <w:r>
-        <w:rPr>
-          <w:rStyle w:val="normaltextrun"/>
-          <w:rFonts w:ascii="Arial" w:hAnsi="Arial" w:cs="Arial"/>
-          <w:color w:val="000000" w:themeColor="text1"/>
-        </w:rPr>
-        <w:t>Disponível</w:t>
-      </w:r>
-      <w:bookmarkStart w:id="3" w:name="_GoBack"/>
-      <w:bookmarkEnd w:id="3"/>
-      <w:r>
-        <w:rPr>
-          <w:rStyle w:val="normaltextrun"/>
+          <w:rStyle w:val="eop"/>
+          <w:rFonts w:ascii="Arial" w:hAnsi="Arial" w:cs="Arial"/>
+          <w:color w:val="000000" w:themeColor="text1"/>
+        </w:rPr>
+        <w:t xml:space="preserve">IMASTERS. </w:t>
+      </w:r>
+      <w:r>
+        <w:rPr>
+          <w:rStyle w:val="eop"/>
+          <w:rFonts w:ascii="Arial" w:hAnsi="Arial" w:cs="Arial"/>
+          <w:b/>
+          <w:color w:val="000000" w:themeColor="text1"/>
+        </w:rPr>
+        <w:t xml:space="preserve">Como criar as </w:t>
+      </w:r>
+      <w:proofErr w:type="spellStart"/>
+      <w:r>
+        <w:rPr>
+          <w:rStyle w:val="eop"/>
+          <w:rFonts w:ascii="Arial" w:hAnsi="Arial" w:cs="Arial"/>
+          <w:b/>
+          <w:color w:val="000000" w:themeColor="text1"/>
+        </w:rPr>
+        <w:t>Models</w:t>
+      </w:r>
+      <w:proofErr w:type="spellEnd"/>
+      <w:r>
+        <w:rPr>
+          <w:rStyle w:val="eop"/>
+          <w:rFonts w:ascii="Arial" w:hAnsi="Arial" w:cs="Arial"/>
+          <w:b/>
+          <w:color w:val="000000" w:themeColor="text1"/>
+        </w:rPr>
+        <w:t xml:space="preserve"> do seu projeto com </w:t>
+      </w:r>
+      <w:proofErr w:type="spellStart"/>
+      <w:r>
+        <w:rPr>
+          <w:rStyle w:val="eop"/>
+          <w:rFonts w:ascii="Arial" w:hAnsi="Arial" w:cs="Arial"/>
+          <w:b/>
+          <w:color w:val="000000" w:themeColor="text1"/>
+        </w:rPr>
+        <w:t>Elolquent</w:t>
+      </w:r>
+      <w:proofErr w:type="spellEnd"/>
+      <w:r>
+        <w:rPr>
+          <w:rStyle w:val="eop"/>
+          <w:rFonts w:ascii="Arial" w:hAnsi="Arial" w:cs="Arial"/>
+          <w:b/>
+          <w:color w:val="000000" w:themeColor="text1"/>
+        </w:rPr>
+        <w:t xml:space="preserve"> no </w:t>
+      </w:r>
+      <w:proofErr w:type="spellStart"/>
+      <w:r>
+        <w:rPr>
+          <w:rStyle w:val="eop"/>
+          <w:rFonts w:ascii="Arial" w:hAnsi="Arial" w:cs="Arial"/>
+          <w:b/>
+          <w:color w:val="000000" w:themeColor="text1"/>
+        </w:rPr>
+        <w:t>Laravel</w:t>
+      </w:r>
+      <w:proofErr w:type="spellEnd"/>
+      <w:r>
+        <w:rPr>
+          <w:rStyle w:val="eop"/>
+          <w:rFonts w:ascii="Arial" w:hAnsi="Arial" w:cs="Arial"/>
+          <w:b/>
+          <w:color w:val="000000" w:themeColor="text1"/>
+        </w:rPr>
+        <w:t>.</w:t>
+      </w:r>
+      <w:r>
+        <w:rPr>
+          <w:rStyle w:val="eop"/>
           <w:rFonts w:ascii="Arial" w:hAnsi="Arial" w:cs="Arial"/>
           <w:color w:val="000000" w:themeColor="text1"/>
         </w:rPr>
@@ -4137,15 +4601,15 @@
       </w:r>
       <w:r>
         <w:rPr>
-          <w:rStyle w:val="normaltextrun"/>
-          <w:rFonts w:ascii="Arial" w:hAnsi="Arial" w:cs="Arial"/>
-          <w:color w:val="000000" w:themeColor="text1"/>
-        </w:rPr>
-        <w:t>em</w:t>
-      </w:r>
-      <w:r>
-        <w:rPr>
-          <w:rStyle w:val="normaltextrun"/>
+          <w:rStyle w:val="eop"/>
+          <w:rFonts w:ascii="Arial" w:hAnsi="Arial" w:cs="Arial"/>
+          <w:color w:val="000000" w:themeColor="text1"/>
+        </w:rPr>
+        <w:t>Disponível em</w:t>
+      </w:r>
+      <w:r>
+        <w:rPr>
+          <w:rStyle w:val="eop"/>
           <w:rFonts w:ascii="Arial" w:hAnsi="Arial" w:cs="Arial"/>
           <w:color w:val="000000" w:themeColor="text1"/>
         </w:rPr>
@@ -4153,7 +4617,7 @@
       </w:r>
       <w:r>
         <w:rPr>
-          <w:rStyle w:val="normaltextrun"/>
+          <w:rStyle w:val="eop"/>
           <w:rFonts w:ascii="Arial" w:hAnsi="Arial" w:cs="Arial"/>
           <w:color w:val="000000" w:themeColor="text1"/>
         </w:rPr>
@@ -4161,7 +4625,7 @@
       </w:r>
       <w:r>
         <w:rPr>
-          <w:rStyle w:val="normaltextrun"/>
+          <w:rStyle w:val="eop"/>
           <w:rFonts w:ascii="Arial" w:hAnsi="Arial" w:cs="Arial"/>
           <w:color w:val="000000" w:themeColor="text1"/>
         </w:rPr>
@@ -4173,7 +4637,7 @@
           <w:rFonts w:ascii="Arial" w:hAnsi="Arial" w:cs="Arial"/>
           <w:color w:val="000000" w:themeColor="text1"/>
         </w:rPr>
-        <w:t>https://pt.wikipedia.org/wiki/MVC#Hist%C3%B3ria</w:t>
+        <w:t>https://imasters.com.br/back-end/como-criar-as-models-do-seu-projeto-com-eloquent-no-laravel</w:t>
       </w:r>
       <w:r>
         <w:rPr>
@@ -4189,15 +4653,15 @@
           <w:rFonts w:ascii="Arial" w:hAnsi="Arial" w:cs="Arial"/>
           <w:color w:val="000000" w:themeColor="text1"/>
         </w:rPr>
-        <w:t xml:space="preserve"> Acesso em: </w:t>
-      </w:r>
-      <w:r>
-        <w:rPr>
-          <w:rStyle w:val="eop"/>
-          <w:rFonts w:ascii="Arial" w:hAnsi="Arial" w:cs="Arial"/>
-          <w:color w:val="000000" w:themeColor="text1"/>
-        </w:rPr>
-        <w:t>21</w:t>
+        <w:t xml:space="preserve"> </w:t>
+      </w:r>
+      <w:r>
+        <w:rPr>
+          <w:rStyle w:val="eop"/>
+          <w:rFonts w:ascii="Arial" w:hAnsi="Arial" w:cs="Arial"/>
+          <w:color w:val="000000" w:themeColor="text1"/>
+        </w:rPr>
+        <w:t>Acesso em: 21</w:t>
       </w:r>
       <w:r>
         <w:rPr>
@@ -4231,6 +4695,7 @@
         <w:jc w:val="both"/>
         <w:textAlignment w:val="baseline"/>
         <w:rPr>
+          <w:rStyle w:val="eop"/>
           <w:rFonts w:ascii="Arial" w:hAnsi="Arial" w:cs="Arial"/>
           <w:color w:val="000000" w:themeColor="text1"/>
         </w:rPr>
@@ -4245,39 +4710,72 @@
         <w:rPr>
           <w:rStyle w:val="eop"/>
           <w:rFonts w:ascii="Arial" w:hAnsi="Arial" w:cs="Arial"/>
-          <w:color w:val="000000" w:themeColor="text1"/>
-        </w:rPr>
-      </w:pPr>
-      <w:r>
-        <w:rPr>
-          <w:rStyle w:val="eop"/>
-          <w:rFonts w:ascii="Arial" w:hAnsi="Arial" w:cs="Arial"/>
-          <w:color w:val="000000" w:themeColor="text1"/>
-        </w:rPr>
-        <w:t xml:space="preserve">IMASTERS. </w:t>
-      </w:r>
-      <w:r>
-        <w:rPr>
-          <w:rStyle w:val="eop"/>
-          <w:rFonts w:ascii="Arial" w:hAnsi="Arial" w:cs="Arial"/>
-          <w:b/>
-          <w:color w:val="000000" w:themeColor="text1"/>
-        </w:rPr>
-        <w:t>Como criar as Models do seu projeto com Elolquent no Laravel</w:t>
-      </w:r>
-      <w:r>
-        <w:rPr>
-          <w:rStyle w:val="eop"/>
-          <w:rFonts w:ascii="Arial" w:hAnsi="Arial" w:cs="Arial"/>
-          <w:b/>
-          <w:color w:val="000000" w:themeColor="text1"/>
-        </w:rPr>
-        <w:t>.</w:t>
-      </w:r>
-      <w:r>
-        <w:rPr>
-          <w:rStyle w:val="eop"/>
-          <w:rFonts w:ascii="Arial" w:hAnsi="Arial" w:cs="Arial"/>
+          <w:b/>
+          <w:color w:val="000000" w:themeColor="text1"/>
+        </w:rPr>
+      </w:pPr>
+      <w:r>
+        <w:rPr>
+          <w:rStyle w:val="eop"/>
+          <w:rFonts w:ascii="Arial" w:hAnsi="Arial" w:cs="Arial"/>
+          <w:color w:val="000000" w:themeColor="text1"/>
+        </w:rPr>
+        <w:t xml:space="preserve">BULFAITELO. </w:t>
+      </w:r>
+      <w:r>
+        <w:rPr>
+          <w:rStyle w:val="eop"/>
+          <w:rFonts w:ascii="Arial" w:hAnsi="Arial" w:cs="Arial"/>
+          <w:b/>
+          <w:color w:val="000000" w:themeColor="text1"/>
+        </w:rPr>
+        <w:t xml:space="preserve">Configurando </w:t>
+      </w:r>
+      <w:proofErr w:type="spellStart"/>
+      <w:r>
+        <w:rPr>
+          <w:rStyle w:val="eop"/>
+          <w:rFonts w:ascii="Arial" w:hAnsi="Arial" w:cs="Arial"/>
+          <w:b/>
+          <w:color w:val="000000" w:themeColor="text1"/>
+        </w:rPr>
+        <w:t>Model</w:t>
+      </w:r>
+      <w:proofErr w:type="spellEnd"/>
+      <w:r>
+        <w:rPr>
+          <w:rStyle w:val="eop"/>
+          <w:rFonts w:ascii="Arial" w:hAnsi="Arial" w:cs="Arial"/>
+          <w:b/>
+          <w:color w:val="000000" w:themeColor="text1"/>
+        </w:rPr>
+        <w:t xml:space="preserve"> no </w:t>
+      </w:r>
+      <w:proofErr w:type="spellStart"/>
+      <w:r>
+        <w:rPr>
+          <w:rStyle w:val="eop"/>
+          <w:rFonts w:ascii="Arial" w:hAnsi="Arial" w:cs="Arial"/>
+          <w:b/>
+          <w:color w:val="000000" w:themeColor="text1"/>
+        </w:rPr>
+        <w:t>Laravel</w:t>
+      </w:r>
+      <w:proofErr w:type="spellEnd"/>
+      <w:r>
+        <w:rPr>
+          <w:rStyle w:val="eop"/>
+          <w:rFonts w:ascii="Arial" w:hAnsi="Arial" w:cs="Arial"/>
+          <w:b/>
+          <w:color w:val="000000" w:themeColor="text1"/>
+        </w:rPr>
+        <w:t xml:space="preserve"> 5.4</w:t>
+      </w:r>
+      <w:r>
+        <w:rPr>
+          <w:rStyle w:val="eop"/>
+          <w:rFonts w:ascii="Arial" w:hAnsi="Arial" w:cs="Arial"/>
+          <w:b/>
           <w:color w:val="000000" w:themeColor="text1"/>
         </w:rPr>
         <w:t xml:space="preserve"> </w:t>
@@ -4288,23 +4786,7 @@
           <w:rFonts w:ascii="Arial" w:hAnsi="Arial" w:cs="Arial"/>
           <w:color w:val="000000" w:themeColor="text1"/>
         </w:rPr>
-        <w:t>Disponível em</w:t>
-      </w:r>
-      <w:r>
-        <w:rPr>
-          <w:rStyle w:val="eop"/>
-          <w:rFonts w:ascii="Arial" w:hAnsi="Arial" w:cs="Arial"/>
-          <w:color w:val="000000" w:themeColor="text1"/>
-        </w:rPr>
-        <w:t>:</w:t>
-      </w:r>
-      <w:r>
-        <w:rPr>
-          <w:rStyle w:val="eop"/>
-          <w:rFonts w:ascii="Arial" w:hAnsi="Arial" w:cs="Arial"/>
-          <w:color w:val="000000" w:themeColor="text1"/>
-        </w:rPr>
-        <w:t xml:space="preserve"> </w:t>
+        <w:t xml:space="preserve">Disponível em: </w:t>
       </w:r>
       <w:r>
         <w:rPr>
@@ -4320,7 +4802,23 @@
           <w:rFonts w:ascii="Arial" w:hAnsi="Arial" w:cs="Arial"/>
           <w:color w:val="000000" w:themeColor="text1"/>
         </w:rPr>
-        <w:t>https://imasters.com.br/back-end/como-criar-as-models-do-seu-projeto-com-eloquent-no-laravel</w:t>
+        <w:t>https://www.bulfaitelo.com.br/2017/0</w:t>
+      </w:r>
+      <w:r>
+        <w:rPr>
+          <w:rStyle w:val="normaltextrun"/>
+          <w:rFonts w:ascii="Arial" w:hAnsi="Arial" w:cs="Arial"/>
+          <w:color w:val="000000" w:themeColor="text1"/>
+        </w:rPr>
+        <w:t>8/configurando-model-no-laravel</w:t>
+      </w:r>
+      <w:r>
+        <w:rPr>
+          <w:rStyle w:val="normaltextrun"/>
+          <w:rFonts w:ascii="Arial" w:hAnsi="Arial" w:cs="Arial"/>
+          <w:color w:val="000000" w:themeColor="text1"/>
+        </w:rPr>
+        <w:t>54.html</w:t>
       </w:r>
       <w:r>
         <w:rPr>
@@ -4332,27 +4830,27 @@
       </w:r>
       <w:r>
         <w:rPr>
-          <w:rStyle w:val="normaltextrun"/>
-          <w:rFonts w:ascii="Arial" w:hAnsi="Arial" w:cs="Arial"/>
-          <w:color w:val="000000" w:themeColor="text1"/>
-        </w:rPr>
-        <w:t xml:space="preserve"> </w:t>
-      </w:r>
-      <w:r>
-        <w:rPr>
-          <w:rStyle w:val="eop"/>
-          <w:rFonts w:ascii="Arial" w:hAnsi="Arial" w:cs="Arial"/>
-          <w:color w:val="000000" w:themeColor="text1"/>
-        </w:rPr>
-        <w:t>Acesso em: 21</w:t>
-      </w:r>
-      <w:r>
-        <w:rPr>
-          <w:rStyle w:val="normaltextrun"/>
-          <w:rFonts w:ascii="Arial" w:hAnsi="Arial" w:cs="Arial"/>
-          <w:color w:val="000000" w:themeColor="text1"/>
-        </w:rPr>
-        <w:t xml:space="preserve"> nov. </w:t>
+          <w:rStyle w:val="eop"/>
+          <w:rFonts w:ascii="Arial" w:hAnsi="Arial" w:cs="Arial"/>
+          <w:color w:val="000000" w:themeColor="text1"/>
+        </w:rPr>
+        <w:t> </w:t>
+      </w:r>
+      <w:r>
+        <w:rPr>
+          <w:rStyle w:val="eop"/>
+          <w:rFonts w:ascii="Arial" w:hAnsi="Arial" w:cs="Arial"/>
+          <w:color w:val="000000" w:themeColor="text1"/>
+        </w:rPr>
+        <w:t xml:space="preserve">Acesso em: </w:t>
+      </w:r>
+      <w:r>
+        <w:rPr>
+          <w:rStyle w:val="normaltextrun"/>
+          <w:rFonts w:ascii="Arial" w:hAnsi="Arial" w:cs="Arial"/>
+          <w:color w:val="000000" w:themeColor="text1"/>
+        </w:rPr>
+        <w:t xml:space="preserve">25 nov. </w:t>
       </w:r>
       <w:r>
         <w:rPr>
@@ -4391,147 +4889,6 @@
         <w:jc w:val="both"/>
         <w:textAlignment w:val="baseline"/>
         <w:rPr>
-          <w:rStyle w:val="eop"/>
-          <w:rFonts w:ascii="Arial" w:hAnsi="Arial" w:cs="Arial"/>
-          <w:b/>
-          <w:color w:val="000000" w:themeColor="text1"/>
-        </w:rPr>
-      </w:pPr>
-      <w:r>
-        <w:rPr>
-          <w:rStyle w:val="eop"/>
-          <w:rFonts w:ascii="Arial" w:hAnsi="Arial" w:cs="Arial"/>
-          <w:color w:val="000000" w:themeColor="text1"/>
-        </w:rPr>
-        <w:t xml:space="preserve">BULFAITELO. </w:t>
-      </w:r>
-      <w:r>
-        <w:rPr>
-          <w:rStyle w:val="eop"/>
-          <w:rFonts w:ascii="Arial" w:hAnsi="Arial" w:cs="Arial"/>
-          <w:b/>
-          <w:color w:val="000000" w:themeColor="text1"/>
-        </w:rPr>
-        <w:t>Configurando Model no Laravel 5.4</w:t>
-      </w:r>
-      <w:r>
-        <w:rPr>
-          <w:rStyle w:val="eop"/>
-          <w:rFonts w:ascii="Arial" w:hAnsi="Arial" w:cs="Arial"/>
-          <w:b/>
-          <w:color w:val="000000" w:themeColor="text1"/>
-        </w:rPr>
-        <w:t xml:space="preserve"> </w:t>
-      </w:r>
-      <w:r>
-        <w:rPr>
-          <w:rStyle w:val="eop"/>
-          <w:rFonts w:ascii="Arial" w:hAnsi="Arial" w:cs="Arial"/>
-          <w:color w:val="000000" w:themeColor="text1"/>
-        </w:rPr>
-        <w:t xml:space="preserve">Disponível em: </w:t>
-      </w:r>
-      <w:r>
-        <w:rPr>
-          <w:rStyle w:val="eop"/>
-          <w:rFonts w:ascii="Arial" w:hAnsi="Arial" w:cs="Arial"/>
-          <w:color w:val="000000" w:themeColor="text1"/>
-        </w:rPr>
-        <w:t>&lt;</w:t>
-      </w:r>
-      <w:r>
-        <w:rPr>
-          <w:rStyle w:val="normaltextrun"/>
-          <w:rFonts w:ascii="Arial" w:hAnsi="Arial" w:cs="Arial"/>
-          <w:color w:val="000000" w:themeColor="text1"/>
-        </w:rPr>
-        <w:t>https://www.bulfaitelo.com.br/2017/0</w:t>
-      </w:r>
-      <w:r>
-        <w:rPr>
-          <w:rStyle w:val="normaltextrun"/>
-          <w:rFonts w:ascii="Arial" w:hAnsi="Arial" w:cs="Arial"/>
-          <w:color w:val="000000" w:themeColor="text1"/>
-        </w:rPr>
-        <w:t>8/configurando-model-no-laravel</w:t>
-      </w:r>
-      <w:r>
-        <w:rPr>
-          <w:rStyle w:val="normaltextrun"/>
-          <w:rFonts w:ascii="Arial" w:hAnsi="Arial" w:cs="Arial"/>
-          <w:color w:val="000000" w:themeColor="text1"/>
-        </w:rPr>
-        <w:t>54.html</w:t>
-      </w:r>
-      <w:r>
-        <w:rPr>
-          <w:rStyle w:val="normaltextrun"/>
-          <w:rFonts w:ascii="Arial" w:hAnsi="Arial" w:cs="Arial"/>
-          <w:color w:val="000000" w:themeColor="text1"/>
-        </w:rPr>
-        <w:t>&gt;</w:t>
-      </w:r>
-      <w:r>
-        <w:rPr>
-          <w:rStyle w:val="eop"/>
-          <w:rFonts w:ascii="Arial" w:hAnsi="Arial" w:cs="Arial"/>
-          <w:color w:val="000000" w:themeColor="text1"/>
-        </w:rPr>
-        <w:t> </w:t>
-      </w:r>
-      <w:r>
-        <w:rPr>
-          <w:rStyle w:val="eop"/>
-          <w:rFonts w:ascii="Arial" w:hAnsi="Arial" w:cs="Arial"/>
-          <w:color w:val="000000" w:themeColor="text1"/>
-        </w:rPr>
-        <w:t xml:space="preserve">Acesso em: </w:t>
-      </w:r>
-      <w:r>
-        <w:rPr>
-          <w:rStyle w:val="normaltextrun"/>
-          <w:rFonts w:ascii="Arial" w:hAnsi="Arial" w:cs="Arial"/>
-          <w:color w:val="000000" w:themeColor="text1"/>
-        </w:rPr>
-        <w:t xml:space="preserve">25 nov. </w:t>
-      </w:r>
-      <w:r>
-        <w:rPr>
-          <w:rStyle w:val="normaltextrun"/>
-          <w:rFonts w:ascii="Arial" w:hAnsi="Arial" w:cs="Arial"/>
-          <w:color w:val="000000" w:themeColor="text1"/>
-        </w:rPr>
-        <w:t>2018</w:t>
-      </w:r>
-      <w:r>
-        <w:rPr>
-          <w:rStyle w:val="normaltextrun"/>
-          <w:rFonts w:ascii="Arial" w:hAnsi="Arial" w:cs="Arial"/>
-          <w:color w:val="000000" w:themeColor="text1"/>
-        </w:rPr>
-        <w:t>.</w:t>
-      </w:r>
-    </w:p>
-    <w:p>
-      <w:pPr>
-        <w:pStyle w:val="paragraph"/>
-        <w:spacing w:before="0" w:beforeAutospacing="0" w:after="120" w:afterAutospacing="0"/>
-        <w:jc w:val="both"/>
-        <w:textAlignment w:val="baseline"/>
-        <w:rPr>
-          <w:rStyle w:val="eop"/>
-          <w:rFonts w:ascii="Arial" w:hAnsi="Arial" w:cs="Arial"/>
-          <w:color w:val="000000" w:themeColor="text1"/>
-        </w:rPr>
-      </w:pPr>
-    </w:p>
-    <w:p>
-      <w:pPr>
-        <w:pStyle w:val="paragraph"/>
-        <w:spacing w:before="0" w:beforeAutospacing="0" w:after="120" w:afterAutospacing="0"/>
-        <w:jc w:val="both"/>
-        <w:textAlignment w:val="baseline"/>
-        <w:rPr>
           <w:rFonts w:ascii="Arial" w:hAnsi="Arial" w:cs="Arial"/>
           <w:b/>
           <w:color w:val="000000" w:themeColor="text1"/>
@@ -4552,7 +4909,27 @@
           <w:b/>
           <w:color w:val="000000" w:themeColor="text1"/>
         </w:rPr>
-        <w:t xml:space="preserve">Listando Registros no Laravel (MVC). </w:t>
+        <w:t xml:space="preserve">Listando Registros no </w:t>
+      </w:r>
+      <w:proofErr w:type="spellStart"/>
+      <w:r>
+        <w:rPr>
+          <w:rStyle w:val="eop"/>
+          <w:rFonts w:ascii="Arial" w:hAnsi="Arial" w:cs="Arial"/>
+          <w:b/>
+          <w:color w:val="000000" w:themeColor="text1"/>
+        </w:rPr>
+        <w:t>Laravel</w:t>
+      </w:r>
+      <w:proofErr w:type="spellEnd"/>
+      <w:r>
+        <w:rPr>
+          <w:rStyle w:val="eop"/>
+          <w:rFonts w:ascii="Arial" w:hAnsi="Arial" w:cs="Arial"/>
+          <w:b/>
+          <w:color w:val="000000" w:themeColor="text1"/>
+        </w:rPr>
+        <w:t xml:space="preserve"> (MVC). </w:t>
       </w:r>
       <w:r>
         <w:rPr>
@@ -4659,15 +5036,15 @@
 </file>
 
 <file path=word/endnotes.xml><?xml version="1.0" encoding="utf-8"?>
-<w:endnotes xmlns:ve="http://schemas.openxmlformats.org/markup-compatibility/2006" xmlns:o="urn:schemas-microsoft-com:office:office" xmlns:r="http://schemas.openxmlformats.org/officeDocument/2006/relationships" xmlns:m="http://schemas.openxmlformats.org/officeDocument/2006/math" xmlns:v="urn:schemas-microsoft-com:vml" xmlns:wp="http://schemas.openxmlformats.org/drawingml/2006/wordprocessingDrawing" xmlns:w10="urn:schemas-microsoft-com:office:word" xmlns:w="http://schemas.openxmlformats.org/wordprocessingml/2006/main" xmlns:wne="http://schemas.microsoft.com/office/word/2006/wordml">
-  <w:endnote w:type="separator" w:id="0">
+<w:endnotes xmlns:wpc="http://schemas.microsoft.com/office/word/2010/wordprocessingCanvas" xmlns:cx="http://schemas.microsoft.com/office/drawing/2014/chartex" xmlns:cx1="http://schemas.microsoft.com/office/drawing/2015/9/8/chartex" xmlns:cx2="http://schemas.microsoft.com/office/drawing/2015/10/21/chartex" xmlns:cx3="http://schemas.microsoft.com/office/drawing/2016/5/9/chartex" xmlns:cx4="http://schemas.microsoft.com/office/drawing/2016/5/10/chartex" xmlns:cx5="http://schemas.microsoft.com/office/drawing/2016/5/11/chartex" xmlns:cx6="http://schemas.microsoft.com/office/drawing/2016/5/12/chartex" xmlns:cx7="http://schemas.microsoft.com/office/drawing/2016/5/13/chartex" xmlns:cx8="http://schemas.microsoft.com/office/drawing/2016/5/14/chartex" xmlns:mc="http://schemas.openxmlformats.org/markup-compatibility/2006" xmlns:aink="http://schemas.microsoft.com/office/drawing/2016/ink" xmlns:am3d="http://schemas.microsoft.com/office/drawing/2017/model3d" xmlns:o="urn:schemas-microsoft-com:office:office" xmlns:r="http://schemas.openxmlformats.org/officeDocument/2006/relationships" xmlns:m="http://schemas.openxmlformats.org/officeDocument/2006/math" xmlns:v="urn:schemas-microsoft-com:vml" xmlns:wp14="http://schemas.microsoft.com/office/word/2010/wordprocessingDrawing" xmlns:wp="http://schemas.openxmlformats.org/drawingml/2006/wordprocessingDrawing" xmlns:w10="urn:schemas-microsoft-com:office:word" xmlns:w="http://schemas.openxmlformats.org/wordprocessingml/2006/main" xmlns:w14="http://schemas.microsoft.com/office/word/2010/wordml" xmlns:w15="http://schemas.microsoft.com/office/word/2012/wordml" xmlns:w16cid="http://schemas.microsoft.com/office/word/2016/wordml/cid" xmlns:w16se="http://schemas.microsoft.com/office/word/2015/wordml/symex" xmlns:wpg="http://schemas.microsoft.com/office/word/2010/wordprocessingGroup" xmlns:wpi="http://schemas.microsoft.com/office/word/2010/wordprocessingInk" xmlns:wne="http://schemas.microsoft.com/office/word/2006/wordml" xmlns:wps="http://schemas.microsoft.com/office/word/2010/wordprocessingShape" mc:Ignorable="w14 w15 w16se w16cid wp14">
+  <w:endnote w:type="separator" w:id="-1">
     <w:p>
       <w:r>
         <w:separator/>
       </w:r>
     </w:p>
   </w:endnote>
-  <w:endnote w:type="continuationSeparator" w:id="1">
+  <w:endnote w:type="continuationSeparator" w:id="0">
     <w:p>
       <w:r>
         <w:continuationSeparator/>
@@ -4678,15 +5055,15 @@
 </file>
 
 <file path=word/footnotes.xml><?xml version="1.0" encoding="utf-8"?>
-<w:footnotes xmlns:ve="http://schemas.openxmlformats.org/markup-compatibility/2006" xmlns:o="urn:schemas-microsoft-com:office:office" xmlns:r="http://schemas.openxmlformats.org/officeDocument/2006/relationships" xmlns:m="http://schemas.openxmlformats.org/officeDocument/2006/math" xmlns:v="urn:schemas-microsoft-com:vml" xmlns:wp="http://schemas.openxmlformats.org/drawingml/2006/wordprocessingDrawing" xmlns:w10="urn:schemas-microsoft-com:office:word" xmlns:w="http://schemas.openxmlformats.org/wordprocessingml/2006/main" xmlns:wne="http://schemas.microsoft.com/office/word/2006/wordml">
-  <w:footnote w:type="separator" w:id="0">
+<w:footnotes xmlns:wpc="http://schemas.microsoft.com/office/word/2010/wordprocessingCanvas" xmlns:cx="http://schemas.microsoft.com/office/drawing/2014/chartex" xmlns:cx1="http://schemas.microsoft.com/office/drawing/2015/9/8/chartex" xmlns:cx2="http://schemas.microsoft.com/office/drawing/2015/10/21/chartex" xmlns:cx3="http://schemas.microsoft.com/office/drawing/2016/5/9/chartex" xmlns:cx4="http://schemas.microsoft.com/office/drawing/2016/5/10/chartex" xmlns:cx5="http://schemas.microsoft.com/office/drawing/2016/5/11/chartex" xmlns:cx6="http://schemas.microsoft.com/office/drawing/2016/5/12/chartex" xmlns:cx7="http://schemas.microsoft.com/office/drawing/2016/5/13/chartex" xmlns:cx8="http://schemas.microsoft.com/office/drawing/2016/5/14/chartex" xmlns:mc="http://schemas.openxmlformats.org/markup-compatibility/2006" xmlns:aink="http://schemas.microsoft.com/office/drawing/2016/ink" xmlns:am3d="http://schemas.microsoft.com/office/drawing/2017/model3d" xmlns:o="urn:schemas-microsoft-com:office:office" xmlns:r="http://schemas.openxmlformats.org/officeDocument/2006/relationships" xmlns:m="http://schemas.openxmlformats.org/officeDocument/2006/math" xmlns:v="urn:schemas-microsoft-com:vml" xmlns:wp14="http://schemas.microsoft.com/office/word/2010/wordprocessingDrawing" xmlns:wp="http://schemas.openxmlformats.org/drawingml/2006/wordprocessingDrawing" xmlns:w10="urn:schemas-microsoft-com:office:word" xmlns:w="http://schemas.openxmlformats.org/wordprocessingml/2006/main" xmlns:w14="http://schemas.microsoft.com/office/word/2010/wordml" xmlns:w15="http://schemas.microsoft.com/office/word/2012/wordml" xmlns:w16cid="http://schemas.microsoft.com/office/word/2016/wordml/cid" xmlns:w16se="http://schemas.microsoft.com/office/word/2015/wordml/symex" xmlns:wpg="http://schemas.microsoft.com/office/word/2010/wordprocessingGroup" xmlns:wpi="http://schemas.microsoft.com/office/word/2010/wordprocessingInk" xmlns:wne="http://schemas.microsoft.com/office/word/2006/wordml" xmlns:wps="http://schemas.microsoft.com/office/word/2010/wordprocessingShape" mc:Ignorable="w14 w15 w16se w16cid wp14">
+  <w:footnote w:type="separator" w:id="-1">
     <w:p>
       <w:r>
         <w:separator/>
       </w:r>
     </w:p>
   </w:footnote>
-  <w:footnote w:type="continuationSeparator" w:id="1">
+  <w:footnote w:type="continuationSeparator" w:id="0">
     <w:p>
       <w:r>
         <w:continuationSeparator/>
@@ -4697,7 +5074,7 @@
 </file>
 
 <file path=word/header1.xml><?xml version="1.0" encoding="utf-8"?>
-<w:hdr xmlns:ve="http://schemas.openxmlformats.org/markup-compatibility/2006" xmlns:o="urn:schemas-microsoft-com:office:office" xmlns:r="http://schemas.openxmlformats.org/officeDocument/2006/relationships" xmlns:m="http://schemas.openxmlformats.org/officeDocument/2006/math" xmlns:v="urn:schemas-microsoft-com:vml" xmlns:wp="http://schemas.openxmlformats.org/drawingml/2006/wordprocessingDrawing" xmlns:w10="urn:schemas-microsoft-com:office:word" xmlns:w="http://schemas.openxmlformats.org/wordprocessingml/2006/main" xmlns:wne="http://schemas.microsoft.com/office/word/2006/wordml">
+<w:hdr xmlns:wpc="http://schemas.microsoft.com/office/word/2010/wordprocessingCanvas" xmlns:cx="http://schemas.microsoft.com/office/drawing/2014/chartex" xmlns:cx1="http://schemas.microsoft.com/office/drawing/2015/9/8/chartex" xmlns:cx2="http://schemas.microsoft.com/office/drawing/2015/10/21/chartex" xmlns:cx3="http://schemas.microsoft.com/office/drawing/2016/5/9/chartex" xmlns:cx4="http://schemas.microsoft.com/office/drawing/2016/5/10/chartex" xmlns:cx5="http://schemas.microsoft.com/office/drawing/2016/5/11/chartex" xmlns:cx6="http://schemas.microsoft.com/office/drawing/2016/5/12/chartex" xmlns:cx7="http://schemas.microsoft.com/office/drawing/2016/5/13/chartex" xmlns:cx8="http://schemas.microsoft.com/office/drawing/2016/5/14/chartex" xmlns:mc="http://schemas.openxmlformats.org/markup-compatibility/2006" xmlns:aink="http://schemas.microsoft.com/office/drawing/2016/ink" xmlns:am3d="http://schemas.microsoft.com/office/drawing/2017/model3d" xmlns:o="urn:schemas-microsoft-com:office:office" xmlns:r="http://schemas.openxmlformats.org/officeDocument/2006/relationships" xmlns:m="http://schemas.openxmlformats.org/officeDocument/2006/math" xmlns:v="urn:schemas-microsoft-com:vml" xmlns:wp14="http://schemas.microsoft.com/office/word/2010/wordprocessingDrawing" xmlns:wp="http://schemas.openxmlformats.org/drawingml/2006/wordprocessingDrawing" xmlns:w10="urn:schemas-microsoft-com:office:word" xmlns:w="http://schemas.openxmlformats.org/wordprocessingml/2006/main" xmlns:w14="http://schemas.microsoft.com/office/word/2010/wordml" xmlns:w15="http://schemas.microsoft.com/office/word/2012/wordml" xmlns:w16cid="http://schemas.microsoft.com/office/word/2016/wordml/cid" xmlns:w16se="http://schemas.microsoft.com/office/word/2015/wordml/symex" xmlns:wpg="http://schemas.microsoft.com/office/word/2010/wordprocessingGroup" xmlns:wpi="http://schemas.microsoft.com/office/word/2010/wordprocessingInk" xmlns:wne="http://schemas.microsoft.com/office/word/2006/wordml" xmlns:wps="http://schemas.microsoft.com/office/word/2010/wordprocessingShape" mc:Ignorable="w14 w15 w16se w16cid wp14">
   <w:p>
     <w:pPr>
       <w:pStyle w:val="Cabealho"/>
@@ -4713,7 +5090,7 @@
 </file>
 
 <file path=word/header2.xml><?xml version="1.0" encoding="utf-8"?>
-<w:hdr xmlns:ve="http://schemas.openxmlformats.org/markup-compatibility/2006" xmlns:o="urn:schemas-microsoft-com:office:office" xmlns:r="http://schemas.openxmlformats.org/officeDocument/2006/relationships" xmlns:m="http://schemas.openxmlformats.org/officeDocument/2006/math" xmlns:v="urn:schemas-microsoft-com:vml" xmlns:wp="http://schemas.openxmlformats.org/drawingml/2006/wordprocessingDrawing" xmlns:w10="urn:schemas-microsoft-com:office:word" xmlns:w="http://schemas.openxmlformats.org/wordprocessingml/2006/main" xmlns:wne="http://schemas.microsoft.com/office/word/2006/wordml">
+<w:hdr xmlns:wpc="http://schemas.microsoft.com/office/word/2010/wordprocessingCanvas" xmlns:cx="http://schemas.microsoft.com/office/drawing/2014/chartex" xmlns:cx1="http://schemas.microsoft.com/office/drawing/2015/9/8/chartex" xmlns:cx2="http://schemas.microsoft.com/office/drawing/2015/10/21/chartex" xmlns:cx3="http://schemas.microsoft.com/office/drawing/2016/5/9/chartex" xmlns:cx4="http://schemas.microsoft.com/office/drawing/2016/5/10/chartex" xmlns:cx5="http://schemas.microsoft.com/office/drawing/2016/5/11/chartex" xmlns:cx6="http://schemas.microsoft.com/office/drawing/2016/5/12/chartex" xmlns:cx7="http://schemas.microsoft.com/office/drawing/2016/5/13/chartex" xmlns:cx8="http://schemas.microsoft.com/office/drawing/2016/5/14/chartex" xmlns:mc="http://schemas.openxmlformats.org/markup-compatibility/2006" xmlns:aink="http://schemas.microsoft.com/office/drawing/2016/ink" xmlns:am3d="http://schemas.microsoft.com/office/drawing/2017/model3d" xmlns:o="urn:schemas-microsoft-com:office:office" xmlns:r="http://schemas.openxmlformats.org/officeDocument/2006/relationships" xmlns:m="http://schemas.openxmlformats.org/officeDocument/2006/math" xmlns:v="urn:schemas-microsoft-com:vml" xmlns:wp14="http://schemas.microsoft.com/office/word/2010/wordprocessingDrawing" xmlns:wp="http://schemas.openxmlformats.org/drawingml/2006/wordprocessingDrawing" xmlns:w10="urn:schemas-microsoft-com:office:word" xmlns:w="http://schemas.openxmlformats.org/wordprocessingml/2006/main" xmlns:w14="http://schemas.microsoft.com/office/word/2010/wordml" xmlns:w15="http://schemas.microsoft.com/office/word/2012/wordml" xmlns:w16cid="http://schemas.microsoft.com/office/word/2016/wordml/cid" xmlns:w16se="http://schemas.microsoft.com/office/word/2015/wordml/symex" xmlns:wpg="http://schemas.microsoft.com/office/word/2010/wordprocessingGroup" xmlns:wpi="http://schemas.microsoft.com/office/word/2010/wordprocessingInk" xmlns:wne="http://schemas.microsoft.com/office/word/2006/wordml" xmlns:wps="http://schemas.microsoft.com/office/word/2010/wordprocessingShape" mc:Ignorable="w14 w15 w16se w16cid wp14">
   <w:sdt>
     <w:sdtPr>
       <w:id w:val="793045232"/>
@@ -4722,20 +5099,43 @@
         <w:docPartUnique/>
       </w:docPartObj>
     </w:sdtPr>
+    <w:sdtEndPr/>
     <w:sdtContent>
       <w:p>
         <w:pPr>
           <w:pStyle w:val="Cabealho"/>
           <w:jc w:val="right"/>
         </w:pPr>
-        <w:fldSimple w:instr=" PAGE   \* MERGEFORMAT ">
-          <w:r>
-            <w:rPr>
-              <w:noProof/>
-            </w:rPr>
-            <w:t>4</w:t>
-          </w:r>
-        </w:fldSimple>
+        <w:r>
+          <w:rPr>
+            <w:noProof/>
+          </w:rPr>
+          <w:fldChar w:fldCharType="begin"/>
+        </w:r>
+        <w:r>
+          <w:rPr>
+            <w:noProof/>
+          </w:rPr>
+          <w:instrText xml:space="preserve"> PAGE   \* MERGEFORMAT </w:instrText>
+        </w:r>
+        <w:r>
+          <w:rPr>
+            <w:noProof/>
+          </w:rPr>
+          <w:fldChar w:fldCharType="separate"/>
+        </w:r>
+        <w:r>
+          <w:rPr>
+            <w:noProof/>
+          </w:rPr>
+          <w:t>4</w:t>
+        </w:r>
+        <w:r>
+          <w:rPr>
+            <w:noProof/>
+          </w:rPr>
+          <w:fldChar w:fldCharType="end"/>
+        </w:r>
       </w:p>
     </w:sdtContent>
   </w:sdt>
@@ -4748,11 +5148,11 @@
 </file>
 
 <file path=word/numbering.xml><?xml version="1.0" encoding="utf-8"?>
-<w:numbering xmlns:ve="http://schemas.openxmlformats.org/markup-compatibility/2006" xmlns:o="urn:schemas-microsoft-com:office:office" xmlns:r="http://schemas.openxmlformats.org/officeDocument/2006/relationships" xmlns:m="http://schemas.openxmlformats.org/officeDocument/2006/math" xmlns:v="urn:schemas-microsoft-com:vml" xmlns:wp="http://schemas.openxmlformats.org/drawingml/2006/wordprocessingDrawing" xmlns:w10="urn:schemas-microsoft-com:office:word" xmlns:w="http://schemas.openxmlformats.org/wordprocessingml/2006/main" xmlns:wne="http://schemas.microsoft.com/office/word/2006/wordml">
-  <w:abstractNum w:abstractNumId="0">
+<w:numbering xmlns:wpc="http://schemas.microsoft.com/office/word/2010/wordprocessingCanvas" xmlns:cx="http://schemas.microsoft.com/office/drawing/2014/chartex" xmlns:cx1="http://schemas.microsoft.com/office/drawing/2015/9/8/chartex" xmlns:cx2="http://schemas.microsoft.com/office/drawing/2015/10/21/chartex" xmlns:cx3="http://schemas.microsoft.com/office/drawing/2016/5/9/chartex" xmlns:cx4="http://schemas.microsoft.com/office/drawing/2016/5/10/chartex" xmlns:cx5="http://schemas.microsoft.com/office/drawing/2016/5/11/chartex" xmlns:cx6="http://schemas.microsoft.com/office/drawing/2016/5/12/chartex" xmlns:cx7="http://schemas.microsoft.com/office/drawing/2016/5/13/chartex" xmlns:cx8="http://schemas.microsoft.com/office/drawing/2016/5/14/chartex" xmlns:mc="http://schemas.openxmlformats.org/markup-compatibility/2006" xmlns:aink="http://schemas.microsoft.com/office/drawing/2016/ink" xmlns:am3d="http://schemas.microsoft.com/office/drawing/2017/model3d" xmlns:o="urn:schemas-microsoft-com:office:office" xmlns:r="http://schemas.openxmlformats.org/officeDocument/2006/relationships" xmlns:m="http://schemas.openxmlformats.org/officeDocument/2006/math" xmlns:v="urn:schemas-microsoft-com:vml" xmlns:wp14="http://schemas.microsoft.com/office/word/2010/wordprocessingDrawing" xmlns:wp="http://schemas.openxmlformats.org/drawingml/2006/wordprocessingDrawing" xmlns:w10="urn:schemas-microsoft-com:office:word" xmlns:w="http://schemas.openxmlformats.org/wordprocessingml/2006/main" xmlns:w14="http://schemas.microsoft.com/office/word/2010/wordml" xmlns:w15="http://schemas.microsoft.com/office/word/2012/wordml" xmlns:w16cid="http://schemas.microsoft.com/office/word/2016/wordml/cid" xmlns:w16se="http://schemas.microsoft.com/office/word/2015/wordml/symex" xmlns:wpg="http://schemas.microsoft.com/office/word/2010/wordprocessingGroup" xmlns:wpi="http://schemas.microsoft.com/office/word/2010/wordprocessingInk" xmlns:wne="http://schemas.microsoft.com/office/word/2006/wordml" xmlns:wps="http://schemas.microsoft.com/office/word/2010/wordprocessingShape" mc:Ignorable="w14 w15 w16se w16cid wp14">
+  <w:abstractNum w:abstractNumId="0" w15:restartNumberingAfterBreak="0">
     <w:nsid w:val="03E229D7"/>
     <w:multiLevelType w:val="multilevel"/>
-    <w:tmpl w:val="BAE0CFA2"/>
+    <w:tmpl w:val="ADA2B678"/>
     <w:lvl w:ilvl="0">
       <w:start w:val="1"/>
       <w:numFmt w:val="decimal"/>
@@ -4775,6 +5175,8 @@
       </w:pPr>
       <w:rPr>
         <w:rFonts w:hint="default"/>
+        <w:sz w:val="28"/>
+        <w:szCs w:val="28"/>
       </w:rPr>
     </w:lvl>
     <w:lvl w:ilvl="2">
@@ -4862,7 +5264,7 @@
       </w:rPr>
     </w:lvl>
   </w:abstractNum>
-  <w:abstractNum w:abstractNumId="1">
+  <w:abstractNum w:abstractNumId="1" w15:restartNumberingAfterBreak="0">
     <w:nsid w:val="282F4773"/>
     <w:multiLevelType w:val="multilevel"/>
     <w:tmpl w:val="9F8C5B96"/>
@@ -4983,7 +5385,7 @@
       </w:rPr>
     </w:lvl>
   </w:abstractNum>
-  <w:abstractNum w:abstractNumId="2">
+  <w:abstractNum w:abstractNumId="2" w15:restartNumberingAfterBreak="0">
     <w:nsid w:val="56205988"/>
     <w:multiLevelType w:val="hybridMultilevel"/>
     <w:tmpl w:val="1D0A68C4"/>
@@ -5109,7 +5511,7 @@
 </file>
 
 <file path=word/styles.xml><?xml version="1.0" encoding="utf-8"?>
-<w:styles xmlns:r="http://schemas.openxmlformats.org/officeDocument/2006/relationships" xmlns:w="http://schemas.openxmlformats.org/wordprocessingml/2006/main">
+<w:styles xmlns:mc="http://schemas.openxmlformats.org/markup-compatibility/2006" xmlns:r="http://schemas.openxmlformats.org/officeDocument/2006/relationships" xmlns:w="http://schemas.openxmlformats.org/wordprocessingml/2006/main" xmlns:w14="http://schemas.microsoft.com/office/word/2010/wordml" xmlns:w15="http://schemas.microsoft.com/office/word/2012/wordml" xmlns:w16cid="http://schemas.microsoft.com/office/word/2016/wordml/cid" xmlns:w16se="http://schemas.microsoft.com/office/word/2015/wordml/symex" mc:Ignorable="w14 w15 w16se w16cid">
   <w:docDefaults>
     <w:rPrDefault>
       <w:rPr>
@@ -5119,145 +5521,382 @@
     </w:rPrDefault>
     <w:pPrDefault/>
   </w:docDefaults>
-  <w:latentStyles w:defLockedState="0" w:defUIPriority="99" w:defSemiHidden="1" w:defUnhideWhenUsed="1" w:defQFormat="0" w:count="267">
-    <w:lsdException w:name="Normal" w:semiHidden="0" w:uiPriority="0" w:unhideWhenUsed="0" w:qFormat="1"/>
-    <w:lsdException w:name="heading 1" w:semiHidden="0" w:uiPriority="9" w:unhideWhenUsed="0" w:qFormat="1"/>
-    <w:lsdException w:name="heading 2" w:uiPriority="9" w:qFormat="1"/>
-    <w:lsdException w:name="heading 3" w:uiPriority="9" w:qFormat="1"/>
-    <w:lsdException w:name="heading 4" w:uiPriority="0" w:qFormat="1"/>
-    <w:lsdException w:name="heading 5" w:uiPriority="0" w:qFormat="1"/>
-    <w:lsdException w:name="heading 6" w:uiPriority="9" w:qFormat="1"/>
-    <w:lsdException w:name="heading 7" w:uiPriority="9" w:qFormat="1"/>
-    <w:lsdException w:name="heading 8" w:uiPriority="9" w:qFormat="1"/>
-    <w:lsdException w:name="heading 9" w:uiPriority="9" w:qFormat="1"/>
-    <w:lsdException w:name="toc 1" w:uiPriority="39"/>
-    <w:lsdException w:name="toc 2" w:uiPriority="39"/>
-    <w:lsdException w:name="toc 3" w:uiPriority="39"/>
-    <w:lsdException w:name="toc 4" w:uiPriority="39"/>
-    <w:lsdException w:name="toc 5" w:uiPriority="39"/>
-    <w:lsdException w:name="toc 6" w:uiPriority="39"/>
-    <w:lsdException w:name="toc 7" w:uiPriority="39"/>
-    <w:lsdException w:name="toc 8" w:uiPriority="39"/>
-    <w:lsdException w:name="toc 9" w:uiPriority="39"/>
-    <w:lsdException w:name="caption" w:uiPriority="35" w:qFormat="1"/>
-    <w:lsdException w:name="Title" w:semiHidden="0" w:uiPriority="10" w:unhideWhenUsed="0" w:qFormat="1"/>
-    <w:lsdException w:name="Default Paragraph Font" w:uiPriority="1"/>
-    <w:lsdException w:name="Body Text" w:uiPriority="0"/>
-    <w:lsdException w:name="Subtitle" w:semiHidden="0" w:uiPriority="11" w:unhideWhenUsed="0" w:qFormat="1"/>
-    <w:lsdException w:name="Strong" w:semiHidden="0" w:uiPriority="22" w:unhideWhenUsed="0" w:qFormat="1"/>
-    <w:lsdException w:name="Emphasis" w:semiHidden="0" w:uiPriority="20" w:unhideWhenUsed="0" w:qFormat="1"/>
-    <w:lsdException w:name="Table Grid" w:semiHidden="0" w:uiPriority="39" w:unhideWhenUsed="0"/>
-    <w:lsdException w:name="Placeholder Text" w:unhideWhenUsed="0"/>
-    <w:lsdException w:name="No Spacing" w:semiHidden="0" w:uiPriority="1" w:unhideWhenUsed="0" w:qFormat="1"/>
-    <w:lsdException w:name="Light Shading" w:semiHidden="0" w:uiPriority="60" w:unhideWhenUsed="0"/>
-    <w:lsdException w:name="Light List" w:semiHidden="0" w:uiPriority="61" w:unhideWhenUsed="0"/>
-    <w:lsdException w:name="Light Grid" w:semiHidden="0" w:uiPriority="62" w:unhideWhenUsed="0"/>
-    <w:lsdException w:name="Medium Shading 1" w:semiHidden="0" w:uiPriority="63" w:unhideWhenUsed="0"/>
-    <w:lsdException w:name="Medium Shading 2" w:semiHidden="0" w:uiPriority="64" w:unhideWhenUsed="0"/>
-    <w:lsdException w:name="Medium List 1" w:semiHidden="0" w:uiPriority="65" w:unhideWhenUsed="0"/>
-    <w:lsdException w:name="Medium List 2" w:semiHidden="0" w:uiPriority="66" w:unhideWhenUsed="0"/>
-    <w:lsdException w:name="Medium Grid 1" w:semiHidden="0" w:uiPriority="67" w:unhideWhenUsed="0"/>
-    <w:lsdException w:name="Medium Grid 2" w:semiHidden="0" w:uiPriority="68" w:unhideWhenUsed="0"/>
-    <w:lsdException w:name="Medium Grid 3" w:semiHidden="0" w:uiPriority="69" w:unhideWhenUsed="0"/>
-    <w:lsdException w:name="Dark List" w:semiHidden="0" w:uiPriority="70" w:unhideWhenUsed="0"/>
-    <w:lsdException w:name="Colorful Shading" w:semiHidden="0" w:uiPriority="71" w:unhideWhenUsed="0"/>
-    <w:lsdException w:name="Colorful List" w:semiHidden="0" w:uiPriority="72" w:unhideWhenUsed="0"/>
-    <w:lsdException w:name="Colorful Grid" w:semiHidden="0" w:uiPriority="73" w:unhideWhenUsed="0"/>
-    <w:lsdException w:name="Light Shading Accent 1" w:semiHidden="0" w:uiPriority="60" w:unhideWhenUsed="0"/>
-    <w:lsdException w:name="Light List Accent 1" w:semiHidden="0" w:uiPriority="61" w:unhideWhenUsed="0"/>
-    <w:lsdException w:name="Light Grid Accent 1" w:semiHidden="0" w:uiPriority="62" w:unhideWhenUsed="0"/>
-    <w:lsdException w:name="Medium Shading 1 Accent 1" w:semiHidden="0" w:uiPriority="63" w:unhideWhenUsed="0"/>
-    <w:lsdException w:name="Medium Shading 2 Accent 1" w:semiHidden="0" w:uiPriority="64" w:unhideWhenUsed="0"/>
-    <w:lsdException w:name="Medium List 1 Accent 1" w:semiHidden="0" w:uiPriority="65" w:unhideWhenUsed="0"/>
-    <w:lsdException w:name="Revision" w:unhideWhenUsed="0"/>
-    <w:lsdException w:name="List Paragraph" w:semiHidden="0" w:uiPriority="34" w:unhideWhenUsed="0" w:qFormat="1"/>
-    <w:lsdException w:name="Quote" w:semiHidden="0" w:uiPriority="29" w:unhideWhenUsed="0" w:qFormat="1"/>
-    <w:lsdException w:name="Intense Quote" w:semiHidden="0" w:uiPriority="30" w:unhideWhenUsed="0" w:qFormat="1"/>
-    <w:lsdException w:name="Medium List 2 Accent 1" w:semiHidden="0" w:uiPriority="66" w:unhideWhenUsed="0"/>
-    <w:lsdException w:name="Medium Grid 1 Accent 1" w:semiHidden="0" w:uiPriority="67" w:unhideWhenUsed="0"/>
-    <w:lsdException w:name="Medium Grid 2 Accent 1" w:semiHidden="0" w:uiPriority="68" w:unhideWhenUsed="0"/>
-    <w:lsdException w:name="Medium Grid 3 Accent 1" w:semiHidden="0" w:uiPriority="69" w:unhideWhenUsed="0"/>
-    <w:lsdException w:name="Dark List Accent 1" w:semiHidden="0" w:uiPriority="70" w:unhideWhenUsed="0"/>
-    <w:lsdException w:name="Colorful Shading Accent 1" w:semiHidden="0" w:uiPriority="71" w:unhideWhenUsed="0"/>
-    <w:lsdException w:name="Colorful List Accent 1" w:semiHidden="0" w:uiPriority="72" w:unhideWhenUsed="0"/>
-    <w:lsdException w:name="Colorful Grid Accent 1" w:semiHidden="0" w:uiPriority="73" w:unhideWhenUsed="0"/>
-    <w:lsdException w:name="Light Shading Accent 2" w:semiHidden="0" w:uiPriority="60" w:unhideWhenUsed="0"/>
-    <w:lsdException w:name="Light List Accent 2" w:semiHidden="0" w:uiPriority="61" w:unhideWhenUsed="0"/>
-    <w:lsdException w:name="Light Grid Accent 2" w:semiHidden="0" w:uiPriority="62" w:unhideWhenUsed="0"/>
-    <w:lsdException w:name="Medium Shading 1 Accent 2" w:semiHidden="0" w:uiPriority="63" w:unhideWhenUsed="0"/>
-    <w:lsdException w:name="Medium Shading 2 Accent 2" w:semiHidden="0" w:uiPriority="64" w:unhideWhenUsed="0"/>
-    <w:lsdException w:name="Medium List 1 Accent 2" w:semiHidden="0" w:uiPriority="65" w:unhideWhenUsed="0"/>
-    <w:lsdException w:name="Medium List 2 Accent 2" w:semiHidden="0" w:uiPriority="66" w:unhideWhenUsed="0"/>
-    <w:lsdException w:name="Medium Grid 1 Accent 2" w:semiHidden="0" w:uiPriority="67" w:unhideWhenUsed="0"/>
-    <w:lsdException w:name="Medium Grid 2 Accent 2" w:semiHidden="0" w:uiPriority="68" w:unhideWhenUsed="0"/>
-    <w:lsdException w:name="Medium Grid 3 Accent 2" w:semiHidden="0" w:uiPriority="69" w:unhideWhenUsed="0"/>
-    <w:lsdException w:name="Dark List Accent 2" w:semiHidden="0" w:uiPriority="70" w:unhideWhenUsed="0"/>
-    <w:lsdException w:name="Colorful Shading Accent 2" w:semiHidden="0" w:uiPriority="71" w:unhideWhenUsed="0"/>
-    <w:lsdException w:name="Colorful List Accent 2" w:semiHidden="0" w:uiPriority="72" w:unhideWhenUsed="0"/>
-    <w:lsdException w:name="Colorful Grid Accent 2" w:semiHidden="0" w:uiPriority="73" w:unhideWhenUsed="0"/>
-    <w:lsdException w:name="Light Shading Accent 3" w:semiHidden="0" w:uiPriority="60" w:unhideWhenUsed="0"/>
-    <w:lsdException w:name="Light List Accent 3" w:semiHidden="0" w:uiPriority="61" w:unhideWhenUsed="0"/>
-    <w:lsdException w:name="Light Grid Accent 3" w:semiHidden="0" w:uiPriority="62" w:unhideWhenUsed="0"/>
-    <w:lsdException w:name="Medium Shading 1 Accent 3" w:semiHidden="0" w:uiPriority="63" w:unhideWhenUsed="0"/>
-    <w:lsdException w:name="Medium Shading 2 Accent 3" w:semiHidden="0" w:uiPriority="64" w:unhideWhenUsed="0"/>
-    <w:lsdException w:name="Medium List 1 Accent 3" w:semiHidden="0" w:uiPriority="65" w:unhideWhenUsed="0"/>
-    <w:lsdException w:name="Medium List 2 Accent 3" w:semiHidden="0" w:uiPriority="66" w:unhideWhenUsed="0"/>
-    <w:lsdException w:name="Medium Grid 1 Accent 3" w:semiHidden="0" w:uiPriority="67" w:unhideWhenUsed="0"/>
-    <w:lsdException w:name="Medium Grid 2 Accent 3" w:semiHidden="0" w:uiPriority="68" w:unhideWhenUsed="0"/>
-    <w:lsdException w:name="Medium Grid 3 Accent 3" w:semiHidden="0" w:uiPriority="69" w:unhideWhenUsed="0"/>
-    <w:lsdException w:name="Dark List Accent 3" w:semiHidden="0" w:uiPriority="70" w:unhideWhenUsed="0"/>
-    <w:lsdException w:name="Colorful Shading Accent 3" w:semiHidden="0" w:uiPriority="71" w:unhideWhenUsed="0"/>
-    <w:lsdException w:name="Colorful List Accent 3" w:semiHidden="0" w:uiPriority="72" w:unhideWhenUsed="0"/>
-    <w:lsdException w:name="Colorful Grid Accent 3" w:semiHidden="0" w:uiPriority="73" w:unhideWhenUsed="0"/>
-    <w:lsdException w:name="Light Shading Accent 4" w:semiHidden="0" w:uiPriority="60" w:unhideWhenUsed="0"/>
-    <w:lsdException w:name="Light List Accent 4" w:semiHidden="0" w:uiPriority="61" w:unhideWhenUsed="0"/>
-    <w:lsdException w:name="Light Grid Accent 4" w:semiHidden="0" w:uiPriority="62" w:unhideWhenUsed="0"/>
-    <w:lsdException w:name="Medium Shading 1 Accent 4" w:semiHidden="0" w:uiPriority="63" w:unhideWhenUsed="0"/>
-    <w:lsdException w:name="Medium Shading 2 Accent 4" w:semiHidden="0" w:uiPriority="64" w:unhideWhenUsed="0"/>
-    <w:lsdException w:name="Medium List 1 Accent 4" w:semiHidden="0" w:uiPriority="65" w:unhideWhenUsed="0"/>
-    <w:lsdException w:name="Medium List 2 Accent 4" w:semiHidden="0" w:uiPriority="66" w:unhideWhenUsed="0"/>
-    <w:lsdException w:name="Medium Grid 1 Accent 4" w:semiHidden="0" w:uiPriority="67" w:unhideWhenUsed="0"/>
-    <w:lsdException w:name="Medium Grid 2 Accent 4" w:semiHidden="0" w:uiPriority="68" w:unhideWhenUsed="0"/>
-    <w:lsdException w:name="Medium Grid 3 Accent 4" w:semiHidden="0" w:uiPriority="69" w:unhideWhenUsed="0"/>
-    <w:lsdException w:name="Dark List Accent 4" w:semiHidden="0" w:uiPriority="70" w:unhideWhenUsed="0"/>
-    <w:lsdException w:name="Colorful Shading Accent 4" w:semiHidden="0" w:uiPriority="71" w:unhideWhenUsed="0"/>
-    <w:lsdException w:name="Colorful List Accent 4" w:semiHidden="0" w:uiPriority="72" w:unhideWhenUsed="0"/>
-    <w:lsdException w:name="Colorful Grid Accent 4" w:semiHidden="0" w:uiPriority="73" w:unhideWhenUsed="0"/>
-    <w:lsdException w:name="Light Shading Accent 5" w:semiHidden="0" w:uiPriority="60" w:unhideWhenUsed="0"/>
-    <w:lsdException w:name="Light List Accent 5" w:semiHidden="0" w:uiPriority="61" w:unhideWhenUsed="0"/>
-    <w:lsdException w:name="Light Grid Accent 5" w:semiHidden="0" w:uiPriority="62" w:unhideWhenUsed="0"/>
-    <w:lsdException w:name="Medium Shading 1 Accent 5" w:semiHidden="0" w:uiPriority="63" w:unhideWhenUsed="0"/>
-    <w:lsdException w:name="Medium Shading 2 Accent 5" w:semiHidden="0" w:uiPriority="64" w:unhideWhenUsed="0"/>
-    <w:lsdException w:name="Medium List 1 Accent 5" w:semiHidden="0" w:uiPriority="65" w:unhideWhenUsed="0"/>
-    <w:lsdException w:name="Medium List 2 Accent 5" w:semiHidden="0" w:uiPriority="66" w:unhideWhenUsed="0"/>
-    <w:lsdException w:name="Medium Grid 1 Accent 5" w:semiHidden="0" w:uiPriority="67" w:unhideWhenUsed="0"/>
-    <w:lsdException w:name="Medium Grid 2 Accent 5" w:semiHidden="0" w:uiPriority="68" w:unhideWhenUsed="0"/>
-    <w:lsdException w:name="Medium Grid 3 Accent 5" w:semiHidden="0" w:uiPriority="69" w:unhideWhenUsed="0"/>
-    <w:lsdException w:name="Dark List Accent 5" w:semiHidden="0" w:uiPriority="70" w:unhideWhenUsed="0"/>
-    <w:lsdException w:name="Colorful Shading Accent 5" w:semiHidden="0" w:uiPriority="71" w:unhideWhenUsed="0"/>
-    <w:lsdException w:name="Colorful List Accent 5" w:semiHidden="0" w:uiPriority="72" w:unhideWhenUsed="0"/>
-    <w:lsdException w:name="Colorful Grid Accent 5" w:semiHidden="0" w:uiPriority="73" w:unhideWhenUsed="0"/>
-    <w:lsdException w:name="Light Shading Accent 6" w:semiHidden="0" w:uiPriority="60" w:unhideWhenUsed="0"/>
-    <w:lsdException w:name="Light List Accent 6" w:semiHidden="0" w:uiPriority="61" w:unhideWhenUsed="0"/>
-    <w:lsdException w:name="Light Grid Accent 6" w:semiHidden="0" w:uiPriority="62" w:unhideWhenUsed="0"/>
-    <w:lsdException w:name="Medium Shading 1 Accent 6" w:semiHidden="0" w:uiPriority="63" w:unhideWhenUsed="0"/>
-    <w:lsdException w:name="Medium Shading 2 Accent 6" w:semiHidden="0" w:uiPriority="64" w:unhideWhenUsed="0"/>
-    <w:lsdException w:name="Medium List 1 Accent 6" w:semiHidden="0" w:uiPriority="65" w:unhideWhenUsed="0"/>
-    <w:lsdException w:name="Medium List 2 Accent 6" w:semiHidden="0" w:uiPriority="66" w:unhideWhenUsed="0"/>
-    <w:lsdException w:name="Medium Grid 1 Accent 6" w:semiHidden="0" w:uiPriority="67" w:unhideWhenUsed="0"/>
-    <w:lsdException w:name="Medium Grid 2 Accent 6" w:semiHidden="0" w:uiPriority="68" w:unhideWhenUsed="0"/>
-    <w:lsdException w:name="Medium Grid 3 Accent 6" w:semiHidden="0" w:uiPriority="69" w:unhideWhenUsed="0"/>
-    <w:lsdException w:name="Dark List Accent 6" w:semiHidden="0" w:uiPriority="70" w:unhideWhenUsed="0"/>
-    <w:lsdException w:name="Colorful Shading Accent 6" w:semiHidden="0" w:uiPriority="71" w:unhideWhenUsed="0"/>
-    <w:lsdException w:name="Colorful List Accent 6" w:semiHidden="0" w:uiPriority="72" w:unhideWhenUsed="0"/>
-    <w:lsdException w:name="Colorful Grid Accent 6" w:semiHidden="0" w:uiPriority="73" w:unhideWhenUsed="0"/>
-    <w:lsdException w:name="Subtle Emphasis" w:semiHidden="0" w:uiPriority="19" w:unhideWhenUsed="0" w:qFormat="1"/>
-    <w:lsdException w:name="Intense Emphasis" w:semiHidden="0" w:uiPriority="21" w:unhideWhenUsed="0" w:qFormat="1"/>
-    <w:lsdException w:name="Subtle Reference" w:semiHidden="0" w:uiPriority="31" w:unhideWhenUsed="0" w:qFormat="1"/>
-    <w:lsdException w:name="Intense Reference" w:semiHidden="0" w:uiPriority="32" w:unhideWhenUsed="0" w:qFormat="1"/>
-    <w:lsdException w:name="Book Title" w:semiHidden="0" w:uiPriority="33" w:unhideWhenUsed="0" w:qFormat="1"/>
-    <w:lsdException w:name="Bibliography" w:uiPriority="37"/>
-    <w:lsdException w:name="TOC Heading" w:uiPriority="39" w:qFormat="1"/>
+  <w:latentStyles w:defLockedState="0" w:defUIPriority="99" w:defSemiHidden="0" w:defUnhideWhenUsed="0" w:defQFormat="0" w:count="375">
+    <w:lsdException w:name="Normal" w:uiPriority="0" w:qFormat="1"/>
+    <w:lsdException w:name="heading 1" w:uiPriority="9" w:qFormat="1"/>
+    <w:lsdException w:name="heading 2" w:semiHidden="1" w:uiPriority="9" w:unhideWhenUsed="1" w:qFormat="1"/>
+    <w:lsdException w:name="heading 3" w:semiHidden="1" w:uiPriority="9" w:unhideWhenUsed="1" w:qFormat="1"/>
+    <w:lsdException w:name="heading 4" w:semiHidden="1" w:uiPriority="0" w:unhideWhenUsed="1" w:qFormat="1"/>
+    <w:lsdException w:name="heading 5" w:semiHidden="1" w:uiPriority="0" w:unhideWhenUsed="1" w:qFormat="1"/>
+    <w:lsdException w:name="heading 6" w:semiHidden="1" w:uiPriority="9" w:unhideWhenUsed="1" w:qFormat="1"/>
+    <w:lsdException w:name="heading 7" w:semiHidden="1" w:uiPriority="9" w:unhideWhenUsed="1" w:qFormat="1"/>
+    <w:lsdException w:name="heading 8" w:semiHidden="1" w:uiPriority="9" w:unhideWhenUsed="1" w:qFormat="1"/>
+    <w:lsdException w:name="heading 9" w:semiHidden="1" w:uiPriority="9" w:unhideWhenUsed="1" w:qFormat="1"/>
+    <w:lsdException w:name="index 1" w:semiHidden="1" w:unhideWhenUsed="1"/>
+    <w:lsdException w:name="index 2" w:semiHidden="1" w:unhideWhenUsed="1"/>
+    <w:lsdException w:name="index 3" w:semiHidden="1" w:unhideWhenUsed="1"/>
+    <w:lsdException w:name="index 4" w:semiHidden="1" w:unhideWhenUsed="1"/>
+    <w:lsdException w:name="index 5" w:semiHidden="1" w:unhideWhenUsed="1"/>
+    <w:lsdException w:name="index 6" w:semiHidden="1" w:unhideWhenUsed="1"/>
+    <w:lsdException w:name="index 7" w:semiHidden="1" w:unhideWhenUsed="1"/>
+    <w:lsdException w:name="index 8" w:semiHidden="1" w:unhideWhenUsed="1"/>
+    <w:lsdException w:name="index 9" w:semiHidden="1" w:unhideWhenUsed="1"/>
+    <w:lsdException w:name="toc 1" w:semiHidden="1" w:uiPriority="39" w:unhideWhenUsed="1"/>
+    <w:lsdException w:name="toc 2" w:semiHidden="1" w:uiPriority="39" w:unhideWhenUsed="1"/>
+    <w:lsdException w:name="toc 3" w:semiHidden="1" w:uiPriority="39" w:unhideWhenUsed="1"/>
+    <w:lsdException w:name="toc 4" w:semiHidden="1" w:uiPriority="39" w:unhideWhenUsed="1"/>
+    <w:lsdException w:name="toc 5" w:semiHidden="1" w:uiPriority="39" w:unhideWhenUsed="1"/>
+    <w:lsdException w:name="toc 6" w:semiHidden="1" w:uiPriority="39" w:unhideWhenUsed="1"/>
+    <w:lsdException w:name="toc 7" w:semiHidden="1" w:uiPriority="39" w:unhideWhenUsed="1"/>
+    <w:lsdException w:name="toc 8" w:semiHidden="1" w:uiPriority="39" w:unhideWhenUsed="1"/>
+    <w:lsdException w:name="toc 9" w:semiHidden="1" w:uiPriority="39" w:unhideWhenUsed="1"/>
+    <w:lsdException w:name="Normal Indent" w:semiHidden="1" w:unhideWhenUsed="1"/>
+    <w:lsdException w:name="footnote text" w:semiHidden="1" w:unhideWhenUsed="1"/>
+    <w:lsdException w:name="annotation text" w:semiHidden="1" w:unhideWhenUsed="1"/>
+    <w:lsdException w:name="header" w:semiHidden="1" w:unhideWhenUsed="1"/>
+    <w:lsdException w:name="footer" w:semiHidden="1" w:unhideWhenUsed="1"/>
+    <w:lsdException w:name="index heading" w:semiHidden="1" w:unhideWhenUsed="1"/>
+    <w:lsdException w:name="caption" w:semiHidden="1" w:uiPriority="35" w:unhideWhenUsed="1" w:qFormat="1"/>
+    <w:lsdException w:name="table of figures" w:semiHidden="1" w:unhideWhenUsed="1"/>
+    <w:lsdException w:name="envelope address" w:semiHidden="1" w:unhideWhenUsed="1"/>
+    <w:lsdException w:name="envelope return" w:semiHidden="1" w:unhideWhenUsed="1"/>
+    <w:lsdException w:name="footnote reference" w:semiHidden="1" w:unhideWhenUsed="1"/>
+    <w:lsdException w:name="annotation reference" w:semiHidden="1" w:unhideWhenUsed="1"/>
+    <w:lsdException w:name="line number" w:semiHidden="1" w:unhideWhenUsed="1"/>
+    <w:lsdException w:name="page number" w:semiHidden="1" w:unhideWhenUsed="1"/>
+    <w:lsdException w:name="endnote reference" w:semiHidden="1" w:unhideWhenUsed="1"/>
+    <w:lsdException w:name="endnote text" w:semiHidden="1" w:unhideWhenUsed="1"/>
+    <w:lsdException w:name="table of authorities" w:semiHidden="1" w:unhideWhenUsed="1"/>
+    <w:lsdException w:name="macro" w:semiHidden="1" w:unhideWhenUsed="1"/>
+    <w:lsdException w:name="toa heading" w:semiHidden="1" w:unhideWhenUsed="1"/>
+    <w:lsdException w:name="List" w:semiHidden="1" w:unhideWhenUsed="1"/>
+    <w:lsdException w:name="List Bullet" w:semiHidden="1" w:unhideWhenUsed="1"/>
+    <w:lsdException w:name="List Number" w:semiHidden="1" w:unhideWhenUsed="1"/>
+    <w:lsdException w:name="List 2" w:semiHidden="1" w:unhideWhenUsed="1"/>
+    <w:lsdException w:name="List 3" w:semiHidden="1" w:unhideWhenUsed="1"/>
+    <w:lsdException w:name="List 4" w:semiHidden="1" w:unhideWhenUsed="1"/>
+    <w:lsdException w:name="List 5" w:semiHidden="1" w:unhideWhenUsed="1"/>
+    <w:lsdException w:name="List Bullet 2" w:semiHidden="1" w:unhideWhenUsed="1"/>
+    <w:lsdException w:name="List Bullet 3" w:semiHidden="1" w:unhideWhenUsed="1"/>
+    <w:lsdException w:name="List Bullet 4" w:semiHidden="1" w:unhideWhenUsed="1"/>
+    <w:lsdException w:name="List Bullet 5" w:semiHidden="1" w:unhideWhenUsed="1"/>
+    <w:lsdException w:name="List Number 2" w:semiHidden="1" w:unhideWhenUsed="1"/>
+    <w:lsdException w:name="List Number 3" w:semiHidden="1" w:unhideWhenUsed="1"/>
+    <w:lsdException w:name="List Number 4" w:semiHidden="1" w:unhideWhenUsed="1"/>
+    <w:lsdException w:name="List Number 5" w:semiHidden="1" w:unhideWhenUsed="1"/>
+    <w:lsdException w:name="Title" w:uiPriority="10" w:qFormat="1"/>
+    <w:lsdException w:name="Closing" w:semiHidden="1" w:unhideWhenUsed="1"/>
+    <w:lsdException w:name="Signature" w:semiHidden="1" w:unhideWhenUsed="1"/>
+    <w:lsdException w:name="Default Paragraph Font" w:semiHidden="1" w:uiPriority="1" w:unhideWhenUsed="1"/>
+    <w:lsdException w:name="Body Text" w:semiHidden="1" w:uiPriority="0" w:unhideWhenUsed="1"/>
+    <w:lsdException w:name="Body Text Indent" w:semiHidden="1" w:unhideWhenUsed="1"/>
+    <w:lsdException w:name="List Continue" w:semiHidden="1" w:unhideWhenUsed="1"/>
+    <w:lsdException w:name="List Continue 2" w:semiHidden="1" w:unhideWhenUsed="1"/>
+    <w:lsdException w:name="List Continue 3" w:semiHidden="1" w:unhideWhenUsed="1"/>
+    <w:lsdException w:name="List Continue 4" w:semiHidden="1" w:unhideWhenUsed="1"/>
+    <w:lsdException w:name="List Continue 5" w:semiHidden="1" w:unhideWhenUsed="1"/>
+    <w:lsdException w:name="Message Header" w:semiHidden="1" w:unhideWhenUsed="1"/>
+    <w:lsdException w:name="Subtitle" w:uiPriority="11" w:qFormat="1"/>
+    <w:lsdException w:name="Salutation" w:semiHidden="1" w:unhideWhenUsed="1"/>
+    <w:lsdException w:name="Date" w:semiHidden="1" w:unhideWhenUsed="1"/>
+    <w:lsdException w:name="Body Text First Indent" w:semiHidden="1" w:unhideWhenUsed="1"/>
+    <w:lsdException w:name="Body Text First Indent 2" w:semiHidden="1" w:unhideWhenUsed="1"/>
+    <w:lsdException w:name="Note Heading" w:semiHidden="1" w:unhideWhenUsed="1"/>
+    <w:lsdException w:name="Body Text 2" w:semiHidden="1" w:unhideWhenUsed="1"/>
+    <w:lsdException w:name="Body Text 3" w:semiHidden="1" w:unhideWhenUsed="1"/>
+    <w:lsdException w:name="Body Text Indent 2" w:semiHidden="1" w:unhideWhenUsed="1"/>
+    <w:lsdException w:name="Body Text Indent 3" w:semiHidden="1" w:unhideWhenUsed="1"/>
+    <w:lsdException w:name="Block Text" w:semiHidden="1" w:unhideWhenUsed="1"/>
+    <w:lsdException w:name="Hyperlink" w:semiHidden="1" w:unhideWhenUsed="1"/>
+    <w:lsdException w:name="FollowedHyperlink" w:semiHidden="1" w:unhideWhenUsed="1"/>
+    <w:lsdException w:name="Strong" w:uiPriority="22" w:qFormat="1"/>
+    <w:lsdException w:name="Emphasis" w:uiPriority="20" w:qFormat="1"/>
+    <w:lsdException w:name="Document Map" w:semiHidden="1" w:unhideWhenUsed="1"/>
+    <w:lsdException w:name="Plain Text" w:semiHidden="1" w:unhideWhenUsed="1"/>
+    <w:lsdException w:name="E-mail Signature" w:semiHidden="1" w:unhideWhenUsed="1"/>
+    <w:lsdException w:name="HTML Top of Form" w:semiHidden="1" w:unhideWhenUsed="1"/>
+    <w:lsdException w:name="HTML Bottom of Form" w:semiHidden="1" w:unhideWhenUsed="1"/>
+    <w:lsdException w:name="Normal (Web)" w:semiHidden="1" w:unhideWhenUsed="1"/>
+    <w:lsdException w:name="HTML Acronym" w:semiHidden="1" w:unhideWhenUsed="1"/>
+    <w:lsdException w:name="HTML Address" w:semiHidden="1" w:unhideWhenUsed="1"/>
+    <w:lsdException w:name="HTML Cite" w:semiHidden="1" w:unhideWhenUsed="1"/>
+    <w:lsdException w:name="HTML Code" w:semiHidden="1" w:unhideWhenUsed="1"/>
+    <w:lsdException w:name="HTML Definition" w:semiHidden="1" w:unhideWhenUsed="1"/>
+    <w:lsdException w:name="HTML Keyboard" w:semiHidden="1" w:unhideWhenUsed="1"/>
+    <w:lsdException w:name="HTML Preformatted" w:semiHidden="1" w:unhideWhenUsed="1"/>
+    <w:lsdException w:name="HTML Sample" w:semiHidden="1" w:unhideWhenUsed="1"/>
+    <w:lsdException w:name="HTML Typewriter" w:semiHidden="1" w:unhideWhenUsed="1"/>
+    <w:lsdException w:name="HTML Variable" w:semiHidden="1" w:unhideWhenUsed="1"/>
+    <w:lsdException w:name="Normal Table" w:semiHidden="1" w:unhideWhenUsed="1"/>
+    <w:lsdException w:name="annotation subject" w:semiHidden="1" w:unhideWhenUsed="1"/>
+    <w:lsdException w:name="No List" w:semiHidden="1" w:unhideWhenUsed="1"/>
+    <w:lsdException w:name="Outline List 1" w:semiHidden="1" w:unhideWhenUsed="1"/>
+    <w:lsdException w:name="Outline List 2" w:semiHidden="1" w:unhideWhenUsed="1"/>
+    <w:lsdException w:name="Outline List 3" w:semiHidden="1" w:unhideWhenUsed="1"/>
+    <w:lsdException w:name="Table Simple 1" w:semiHidden="1" w:unhideWhenUsed="1"/>
+    <w:lsdException w:name="Table Simple 2" w:semiHidden="1" w:unhideWhenUsed="1"/>
+    <w:lsdException w:name="Table Simple 3" w:semiHidden="1" w:unhideWhenUsed="1"/>
+    <w:lsdException w:name="Table Classic 1" w:semiHidden="1" w:unhideWhenUsed="1"/>
+    <w:lsdException w:name="Table Classic 2" w:semiHidden="1" w:unhideWhenUsed="1"/>
+    <w:lsdException w:name="Table Classic 3" w:semiHidden="1" w:unhideWhenUsed="1"/>
+    <w:lsdException w:name="Table Classic 4" w:semiHidden="1" w:unhideWhenUsed="1"/>
+    <w:lsdException w:name="Table Colorful 1" w:semiHidden="1" w:unhideWhenUsed="1"/>
+    <w:lsdException w:name="Table Colorful 2" w:semiHidden="1" w:unhideWhenUsed="1"/>
+    <w:lsdException w:name="Table Colorful 3" w:semiHidden="1" w:unhideWhenUsed="1"/>
+    <w:lsdException w:name="Table Columns 1" w:semiHidden="1" w:unhideWhenUsed="1"/>
+    <w:lsdException w:name="Table Columns 2" w:semiHidden="1" w:unhideWhenUsed="1"/>
+    <w:lsdException w:name="Table Columns 3" w:semiHidden="1" w:unhideWhenUsed="1"/>
+    <w:lsdException w:name="Table Columns 4" w:semiHidden="1" w:unhideWhenUsed="1"/>
+    <w:lsdException w:name="Table Columns 5" w:semiHidden="1" w:unhideWhenUsed="1"/>
+    <w:lsdException w:name="Table Grid 1" w:semiHidden="1" w:unhideWhenUsed="1"/>
+    <w:lsdException w:name="Table Grid 2" w:semiHidden="1" w:unhideWhenUsed="1"/>
+    <w:lsdException w:name="Table Grid 3" w:semiHidden="1" w:unhideWhenUsed="1"/>
+    <w:lsdException w:name="Table Grid 4" w:semiHidden="1" w:unhideWhenUsed="1"/>
+    <w:lsdException w:name="Table Grid 5" w:semiHidden="1" w:unhideWhenUsed="1"/>
+    <w:lsdException w:name="Table Grid 6" w:semiHidden="1" w:unhideWhenUsed="1"/>
+    <w:lsdException w:name="Table Grid 7" w:semiHidden="1" w:unhideWhenUsed="1"/>
+    <w:lsdException w:name="Table Grid 8" w:semiHidden="1" w:unhideWhenUsed="1"/>
+    <w:lsdException w:name="Table List 1" w:semiHidden="1" w:unhideWhenUsed="1"/>
+    <w:lsdException w:name="Table List 2" w:semiHidden="1" w:unhideWhenUsed="1"/>
+    <w:lsdException w:name="Table List 3" w:semiHidden="1" w:unhideWhenUsed="1"/>
+    <w:lsdException w:name="Table List 4" w:semiHidden="1" w:unhideWhenUsed="1"/>
+    <w:lsdException w:name="Table List 5" w:semiHidden="1" w:unhideWhenUsed="1"/>
+    <w:lsdException w:name="Table List 6" w:semiHidden="1" w:unhideWhenUsed="1"/>
+    <w:lsdException w:name="Table List 7" w:semiHidden="1" w:unhideWhenUsed="1"/>
+    <w:lsdException w:name="Table List 8" w:semiHidden="1" w:unhideWhenUsed="1"/>
+    <w:lsdException w:name="Table 3D effects 1" w:semiHidden="1" w:unhideWhenUsed="1"/>
+    <w:lsdException w:name="Table 3D effects 2" w:semiHidden="1" w:unhideWhenUsed="1"/>
+    <w:lsdException w:name="Table 3D effects 3" w:semiHidden="1" w:unhideWhenUsed="1"/>
+    <w:lsdException w:name="Table Contemporary" w:semiHidden="1" w:unhideWhenUsed="1"/>
+    <w:lsdException w:name="Table Elegant" w:semiHidden="1" w:unhideWhenUsed="1"/>
+    <w:lsdException w:name="Table Professional" w:semiHidden="1" w:unhideWhenUsed="1"/>
+    <w:lsdException w:name="Table Subtle 1" w:semiHidden="1" w:unhideWhenUsed="1"/>
+    <w:lsdException w:name="Table Subtle 2" w:semiHidden="1" w:unhideWhenUsed="1"/>
+    <w:lsdException w:name="Table Web 1" w:semiHidden="1" w:unhideWhenUsed="1"/>
+    <w:lsdException w:name="Table Web 2" w:semiHidden="1" w:unhideWhenUsed="1"/>
+    <w:lsdException w:name="Table Web 3" w:semiHidden="1" w:unhideWhenUsed="1"/>
+    <w:lsdException w:name="Balloon Text" w:semiHidden="1" w:unhideWhenUsed="1"/>
+    <w:lsdException w:name="Table Grid" w:uiPriority="39"/>
+    <w:lsdException w:name="Table Theme" w:semiHidden="1" w:unhideWhenUsed="1"/>
+    <w:lsdException w:name="Placeholder Text" w:semiHidden="1"/>
+    <w:lsdException w:name="No Spacing" w:uiPriority="1" w:qFormat="1"/>
+    <w:lsdException w:name="Light Shading" w:uiPriority="60"/>
+    <w:lsdException w:name="Light List" w:uiPriority="61"/>
+    <w:lsdException w:name="Light Grid" w:uiPriority="62"/>
+    <w:lsdException w:name="Medium Shading 1" w:uiPriority="63"/>
+    <w:lsdException w:name="Medium Shading 2" w:uiPriority="64"/>
+    <w:lsdException w:name="Medium List 1" w:uiPriority="65"/>
+    <w:lsdException w:name="Medium List 2" w:uiPriority="66"/>
+    <w:lsdException w:name="Medium Grid 1" w:uiPriority="67"/>
+    <w:lsdException w:name="Medium Grid 2" w:uiPriority="68"/>
+    <w:lsdException w:name="Medium Grid 3" w:uiPriority="69"/>
+    <w:lsdException w:name="Dark List" w:uiPriority="70"/>
+    <w:lsdException w:name="Colorful Shading" w:uiPriority="71"/>
+    <w:lsdException w:name="Colorful List" w:uiPriority="72"/>
+    <w:lsdException w:name="Colorful Grid" w:uiPriority="73"/>
+    <w:lsdException w:name="Light Shading Accent 1" w:uiPriority="60"/>
+    <w:lsdException w:name="Light List Accent 1" w:uiPriority="61"/>
+    <w:lsdException w:name="Light Grid Accent 1" w:uiPriority="62"/>
+    <w:lsdException w:name="Medium Shading 1 Accent 1" w:uiPriority="63"/>
+    <w:lsdException w:name="Medium Shading 2 Accent 1" w:uiPriority="64"/>
+    <w:lsdException w:name="Medium List 1 Accent 1" w:uiPriority="65"/>
+    <w:lsdException w:name="Revision" w:semiHidden="1"/>
+    <w:lsdException w:name="List Paragraph" w:uiPriority="34" w:qFormat="1"/>
+    <w:lsdException w:name="Quote" w:uiPriority="29" w:qFormat="1"/>
+    <w:lsdException w:name="Intense Quote" w:uiPriority="30" w:qFormat="1"/>
+    <w:lsdException w:name="Medium List 2 Accent 1" w:uiPriority="66"/>
+    <w:lsdException w:name="Medium Grid 1 Accent 1" w:uiPriority="67"/>
+    <w:lsdException w:name="Medium Grid 2 Accent 1" w:uiPriority="68"/>
+    <w:lsdException w:name="Medium Grid 3 Accent 1" w:uiPriority="69"/>
+    <w:lsdException w:name="Dark List Accent 1" w:uiPriority="70"/>
+    <w:lsdException w:name="Colorful Shading Accent 1" w:uiPriority="71"/>
+    <w:lsdException w:name="Colorful List Accent 1" w:uiPriority="72"/>
+    <w:lsdException w:name="Colorful Grid Accent 1" w:uiPriority="73"/>
+    <w:lsdException w:name="Light Shading Accent 2" w:uiPriority="60"/>
+    <w:lsdException w:name="Light List Accent 2" w:uiPriority="61"/>
+    <w:lsdException w:name="Light Grid Accent 2" w:uiPriority="62"/>
+    <w:lsdException w:name="Medium Shading 1 Accent 2" w:uiPriority="63"/>
+    <w:lsdException w:name="Medium Shading 2 Accent 2" w:uiPriority="64"/>
+    <w:lsdException w:name="Medium List 1 Accent 2" w:uiPriority="65"/>
+    <w:lsdException w:name="Medium List 2 Accent 2" w:uiPriority="66"/>
+    <w:lsdException w:name="Medium Grid 1 Accent 2" w:uiPriority="67"/>
+    <w:lsdException w:name="Medium Grid 2 Accent 2" w:uiPriority="68"/>
+    <w:lsdException w:name="Medium Grid 3 Accent 2" w:uiPriority="69"/>
+    <w:lsdException w:name="Dark List Accent 2" w:uiPriority="70"/>
+    <w:lsdException w:name="Colorful Shading Accent 2" w:uiPriority="71"/>
+    <w:lsdException w:name="Colorful List Accent 2" w:uiPriority="72"/>
+    <w:lsdException w:name="Colorful Grid Accent 2" w:uiPriority="73"/>
+    <w:lsdException w:name="Light Shading Accent 3" w:uiPriority="60"/>
+    <w:lsdException w:name="Light List Accent 3" w:uiPriority="61"/>
+    <w:lsdException w:name="Light Grid Accent 3" w:uiPriority="62"/>
+    <w:lsdException w:name="Medium Shading 1 Accent 3" w:uiPriority="63"/>
+    <w:lsdException w:name="Medium Shading 2 Accent 3" w:uiPriority="64"/>
+    <w:lsdException w:name="Medium List 1 Accent 3" w:uiPriority="65"/>
+    <w:lsdException w:name="Medium List 2 Accent 3" w:uiPriority="66"/>
+    <w:lsdException w:name="Medium Grid 1 Accent 3" w:uiPriority="67"/>
+    <w:lsdException w:name="Medium Grid 2 Accent 3" w:uiPriority="68"/>
+    <w:lsdException w:name="Medium Grid 3 Accent 3" w:uiPriority="69"/>
+    <w:lsdException w:name="Dark List Accent 3" w:uiPriority="70"/>
+    <w:lsdException w:name="Colorful Shading Accent 3" w:uiPriority="71"/>
+    <w:lsdException w:name="Colorful List Accent 3" w:uiPriority="72"/>
+    <w:lsdException w:name="Colorful Grid Accent 3" w:uiPriority="73"/>
+    <w:lsdException w:name="Light Shading Accent 4" w:uiPriority="60"/>
+    <w:lsdException w:name="Light List Accent 4" w:uiPriority="61"/>
+    <w:lsdException w:name="Light Grid Accent 4" w:uiPriority="62"/>
+    <w:lsdException w:name="Medium Shading 1 Accent 4" w:uiPriority="63"/>
+    <w:lsdException w:name="Medium Shading 2 Accent 4" w:uiPriority="64"/>
+    <w:lsdException w:name="Medium List 1 Accent 4" w:uiPriority="65"/>
+    <w:lsdException w:name="Medium List 2 Accent 4" w:uiPriority="66"/>
+    <w:lsdException w:name="Medium Grid 1 Accent 4" w:uiPriority="67"/>
+    <w:lsdException w:name="Medium Grid 2 Accent 4" w:uiPriority="68"/>
+    <w:lsdException w:name="Medium Grid 3 Accent 4" w:uiPriority="69"/>
+    <w:lsdException w:name="Dark List Accent 4" w:uiPriority="70"/>
+    <w:lsdException w:name="Colorful Shading Accent 4" w:uiPriority="71"/>
+    <w:lsdException w:name="Colorful List Accent 4" w:uiPriority="72"/>
+    <w:lsdException w:name="Colorful Grid Accent 4" w:uiPriority="73"/>
+    <w:lsdException w:name="Light Shading Accent 5" w:uiPriority="60"/>
+    <w:lsdException w:name="Light List Accent 5" w:uiPriority="61"/>
+    <w:lsdException w:name="Light Grid Accent 5" w:uiPriority="62"/>
+    <w:lsdException w:name="Medium Shading 1 Accent 5" w:uiPriority="63"/>
+    <w:lsdException w:name="Medium Shading 2 Accent 5" w:uiPriority="64"/>
+    <w:lsdException w:name="Medium List 1 Accent 5" w:uiPriority="65"/>
+    <w:lsdException w:name="Medium List 2 Accent 5" w:uiPriority="66"/>
+    <w:lsdException w:name="Medium Grid 1 Accent 5" w:uiPriority="67"/>
+    <w:lsdException w:name="Medium Grid 2 Accent 5" w:uiPriority="68"/>
+    <w:lsdException w:name="Medium Grid 3 Accent 5" w:uiPriority="69"/>
+    <w:lsdException w:name="Dark List Accent 5" w:uiPriority="70"/>
+    <w:lsdException w:name="Colorful Shading Accent 5" w:uiPriority="71"/>
+    <w:lsdException w:name="Colorful List Accent 5" w:uiPriority="72"/>
+    <w:lsdException w:name="Colorful Grid Accent 5" w:uiPriority="73"/>
+    <w:lsdException w:name="Light Shading Accent 6" w:uiPriority="60"/>
+    <w:lsdException w:name="Light List Accent 6" w:uiPriority="61"/>
+    <w:lsdException w:name="Light Grid Accent 6" w:uiPriority="62"/>
+    <w:lsdException w:name="Medium Shading 1 Accent 6" w:uiPriority="63"/>
+    <w:lsdException w:name="Medium Shading 2 Accent 6" w:uiPriority="64"/>
+    <w:lsdException w:name="Medium List 1 Accent 6" w:uiPriority="65"/>
+    <w:lsdException w:name="Medium List 2 Accent 6" w:uiPriority="66"/>
+    <w:lsdException w:name="Medium Grid 1 Accent 6" w:uiPriority="67"/>
+    <w:lsdException w:name="Medium Grid 2 Accent 6" w:uiPriority="68"/>
+    <w:lsdException w:name="Medium Grid 3 Accent 6" w:uiPriority="69"/>
+    <w:lsdException w:name="Dark List Accent 6" w:uiPriority="70"/>
+    <w:lsdException w:name="Colorful Shading Accent 6" w:uiPriority="71"/>
+    <w:lsdException w:name="Colorful List Accent 6" w:uiPriority="72"/>
+    <w:lsdException w:name="Colorful Grid Accent 6" w:uiPriority="73"/>
+    <w:lsdException w:name="Subtle Emphasis" w:uiPriority="19" w:qFormat="1"/>
+    <w:lsdException w:name="Intense Emphasis" w:uiPriority="21" w:qFormat="1"/>
+    <w:lsdException w:name="Subtle Reference" w:uiPriority="31" w:qFormat="1"/>
+    <w:lsdException w:name="Intense Reference" w:uiPriority="32" w:qFormat="1"/>
+    <w:lsdException w:name="Book Title" w:uiPriority="33" w:qFormat="1"/>
+    <w:lsdException w:name="Bibliography" w:semiHidden="1" w:uiPriority="37" w:unhideWhenUsed="1"/>
+    <w:lsdException w:name="TOC Heading" w:semiHidden="1" w:uiPriority="39" w:unhideWhenUsed="1" w:qFormat="1"/>
+    <w:lsdException w:name="Plain Table 1" w:uiPriority="41"/>
+    <w:lsdException w:name="Plain Table 2" w:uiPriority="42"/>
+    <w:lsdException w:name="Plain Table 3" w:uiPriority="43"/>
+    <w:lsdException w:name="Plain Table 4" w:uiPriority="44"/>
+    <w:lsdException w:name="Plain Table 5" w:uiPriority="45"/>
+    <w:lsdException w:name="Grid Table Light" w:uiPriority="40"/>
+    <w:lsdException w:name="Grid Table 1 Light" w:uiPriority="46"/>
+    <w:lsdException w:name="Grid Table 2" w:uiPriority="47"/>
+    <w:lsdException w:name="Grid Table 3" w:uiPriority="48"/>
+    <w:lsdException w:name="Grid Table 4" w:uiPriority="49"/>
+    <w:lsdException w:name="Grid Table 5 Dark" w:uiPriority="50"/>
+    <w:lsdException w:name="Grid Table 6 Colorful" w:uiPriority="51"/>
+    <w:lsdException w:name="Grid Table 7 Colorful" w:uiPriority="52"/>
+    <w:lsdException w:name="Grid Table 1 Light Accent 1" w:uiPriority="46"/>
+    <w:lsdException w:name="Grid Table 2 Accent 1" w:uiPriority="47"/>
+    <w:lsdException w:name="Grid Table 3 Accent 1" w:uiPriority="48"/>
+    <w:lsdException w:name="Grid Table 4 Accent 1" w:uiPriority="49"/>
+    <w:lsdException w:name="Grid Table 5 Dark Accent 1" w:uiPriority="50"/>
+    <w:lsdException w:name="Grid Table 6 Colorful Accent 1" w:uiPriority="51"/>
+    <w:lsdException w:name="Grid Table 7 Colorful Accent 1" w:uiPriority="52"/>
+    <w:lsdException w:name="Grid Table 1 Light Accent 2" w:uiPriority="46"/>
+    <w:lsdException w:name="Grid Table 2 Accent 2" w:uiPriority="47"/>
+    <w:lsdException w:name="Grid Table 3 Accent 2" w:uiPriority="48"/>
+    <w:lsdException w:name="Grid Table 4 Accent 2" w:uiPriority="49"/>
+    <w:lsdException w:name="Grid Table 5 Dark Accent 2" w:uiPriority="50"/>
+    <w:lsdException w:name="Grid Table 6 Colorful Accent 2" w:uiPriority="51"/>
+    <w:lsdException w:name="Grid Table 7 Colorful Accent 2" w:uiPriority="52"/>
+    <w:lsdException w:name="Grid Table 1 Light Accent 3" w:uiPriority="46"/>
+    <w:lsdException w:name="Grid Table 2 Accent 3" w:uiPriority="47"/>
+    <w:lsdException w:name="Grid Table 3 Accent 3" w:uiPriority="48"/>
+    <w:lsdException w:name="Grid Table 4 Accent 3" w:uiPriority="49"/>
+    <w:lsdException w:name="Grid Table 5 Dark Accent 3" w:uiPriority="50"/>
+    <w:lsdException w:name="Grid Table 6 Colorful Accent 3" w:uiPriority="51"/>
+    <w:lsdException w:name="Grid Table 7 Colorful Accent 3" w:uiPriority="52"/>
+    <w:lsdException w:name="Grid Table 1 Light Accent 4" w:uiPriority="46"/>
+    <w:lsdException w:name="Grid Table 2 Accent 4" w:uiPriority="47"/>
+    <w:lsdException w:name="Grid Table 3 Accent 4" w:uiPriority="48"/>
+    <w:lsdException w:name="Grid Table 4 Accent 4" w:uiPriority="49"/>
+    <w:lsdException w:name="Grid Table 5 Dark Accent 4" w:uiPriority="50"/>
+    <w:lsdException w:name="Grid Table 6 Colorful Accent 4" w:uiPriority="51"/>
+    <w:lsdException w:name="Grid Table 7 Colorful Accent 4" w:uiPriority="52"/>
+    <w:lsdException w:name="Grid Table 1 Light Accent 5" w:uiPriority="46"/>
+    <w:lsdException w:name="Grid Table 2 Accent 5" w:uiPriority="47"/>
+    <w:lsdException w:name="Grid Table 3 Accent 5" w:uiPriority="48"/>
+    <w:lsdException w:name="Grid Table 4 Accent 5" w:uiPriority="49"/>
+    <w:lsdException w:name="Grid Table 5 Dark Accent 5" w:uiPriority="50"/>
+    <w:lsdException w:name="Grid Table 6 Colorful Accent 5" w:uiPriority="51"/>
+    <w:lsdException w:name="Grid Table 7 Colorful Accent 5" w:uiPriority="52"/>
+    <w:lsdException w:name="Grid Table 1 Light Accent 6" w:uiPriority="46"/>
+    <w:lsdException w:name="Grid Table 2 Accent 6" w:uiPriority="47"/>
+    <w:lsdException w:name="Grid Table 3 Accent 6" w:uiPriority="48"/>
+    <w:lsdException w:name="Grid Table 4 Accent 6" w:uiPriority="49"/>
+    <w:lsdException w:name="Grid Table 5 Dark Accent 6" w:uiPriority="50"/>
+    <w:lsdException w:name="Grid Table 6 Colorful Accent 6" w:uiPriority="51"/>
+    <w:lsdException w:name="Grid Table 7 Colorful Accent 6" w:uiPriority="52"/>
+    <w:lsdException w:name="List Table 1 Light" w:uiPriority="46"/>
+    <w:lsdException w:name="List Table 2" w:uiPriority="47"/>
+    <w:lsdException w:name="List Table 3" w:uiPriority="48"/>
+    <w:lsdException w:name="List Table 4" w:uiPriority="49"/>
+    <w:lsdException w:name="List Table 5 Dark" w:uiPriority="50"/>
+    <w:lsdException w:name="List Table 6 Colorful" w:uiPriority="51"/>
+    <w:lsdException w:name="List Table 7 Colorful" w:uiPriority="52"/>
+    <w:lsdException w:name="List Table 1 Light Accent 1" w:uiPriority="46"/>
+    <w:lsdException w:name="List Table 2 Accent 1" w:uiPriority="47"/>
+    <w:lsdException w:name="List Table 3 Accent 1" w:uiPriority="48"/>
+    <w:lsdException w:name="List Table 4 Accent 1" w:uiPriority="49"/>
+    <w:lsdException w:name="List Table 5 Dark Accent 1" w:uiPriority="50"/>
+    <w:lsdException w:name="List Table 6 Colorful Accent 1" w:uiPriority="51"/>
+    <w:lsdException w:name="List Table 7 Colorful Accent 1" w:uiPriority="52"/>
+    <w:lsdException w:name="List Table 1 Light Accent 2" w:uiPriority="46"/>
+    <w:lsdException w:name="List Table 2 Accent 2" w:uiPriority="47"/>
+    <w:lsdException w:name="List Table 3 Accent 2" w:uiPriority="48"/>
+    <w:lsdException w:name="List Table 4 Accent 2" w:uiPriority="49"/>
+    <w:lsdException w:name="List Table 5 Dark Accent 2" w:uiPriority="50"/>
+    <w:lsdException w:name="List Table 6 Colorful Accent 2" w:uiPriority="51"/>
+    <w:lsdException w:name="List Table 7 Colorful Accent 2" w:uiPriority="52"/>
+    <w:lsdException w:name="List Table 1 Light Accent 3" w:uiPriority="46"/>
+    <w:lsdException w:name="List Table 2 Accent 3" w:uiPriority="47"/>
+    <w:lsdException w:name="List Table 3 Accent 3" w:uiPriority="48"/>
+    <w:lsdException w:name="List Table 4 Accent 3" w:uiPriority="49"/>
+    <w:lsdException w:name="List Table 5 Dark Accent 3" w:uiPriority="50"/>
+    <w:lsdException w:name="List Table 6 Colorful Accent 3" w:uiPriority="51"/>
+    <w:lsdException w:name="List Table 7 Colorful Accent 3" w:uiPriority="52"/>
+    <w:lsdException w:name="List Table 1 Light Accent 4" w:uiPriority="46"/>
+    <w:lsdException w:name="List Table 2 Accent 4" w:uiPriority="47"/>
+    <w:lsdException w:name="List Table 3 Accent 4" w:uiPriority="48"/>
+    <w:lsdException w:name="List Table 4 Accent 4" w:uiPriority="49"/>
+    <w:lsdException w:name="List Table 5 Dark Accent 4" w:uiPriority="50"/>
+    <w:lsdException w:name="List Table 6 Colorful Accent 4" w:uiPriority="51"/>
+    <w:lsdException w:name="List Table 7 Colorful Accent 4" w:uiPriority="52"/>
+    <w:lsdException w:name="List Table 1 Light Accent 5" w:uiPriority="46"/>
+    <w:lsdException w:name="List Table 2 Accent 5" w:uiPriority="47"/>
+    <w:lsdException w:name="List Table 3 Accent 5" w:uiPriority="48"/>
+    <w:lsdException w:name="List Table 4 Accent 5" w:uiPriority="49"/>
+    <w:lsdException w:name="List Table 5 Dark Accent 5" w:uiPriority="50"/>
+    <w:lsdException w:name="List Table 6 Colorful Accent 5" w:uiPriority="51"/>
+    <w:lsdException w:name="List Table 7 Colorful Accent 5" w:uiPriority="52"/>
+    <w:lsdException w:name="List Table 1 Light Accent 6" w:uiPriority="46"/>
+    <w:lsdException w:name="List Table 2 Accent 6" w:uiPriority="47"/>
+    <w:lsdException w:name="List Table 3 Accent 6" w:uiPriority="48"/>
+    <w:lsdException w:name="List Table 4 Accent 6" w:uiPriority="49"/>
+    <w:lsdException w:name="List Table 5 Dark Accent 6" w:uiPriority="50"/>
+    <w:lsdException w:name="List Table 6 Colorful Accent 6" w:uiPriority="51"/>
+    <w:lsdException w:name="List Table 7 Colorful Accent 6" w:uiPriority="52"/>
+    <w:lsdException w:name="Mention" w:semiHidden="1" w:unhideWhenUsed="1"/>
+    <w:lsdException w:name="Smart Hyperlink" w:semiHidden="1" w:unhideWhenUsed="1"/>
+    <w:lsdException w:name="Hashtag" w:semiHidden="1" w:unhideWhenUsed="1"/>
+    <w:lsdException w:name="Unresolved Mention" w:semiHidden="1" w:unhideWhenUsed="1"/>
   </w:latentStyles>
   <w:style w:type="paragraph" w:default="1" w:styleId="Normal">
     <w:name w:val="Normal"/>
@@ -5333,7 +5972,6 @@
     <w:uiPriority w:val="99"/>
     <w:semiHidden/>
     <w:unhideWhenUsed/>
-    <w:qFormat/>
     <w:tblPr>
       <w:tblInd w:w="0" w:type="dxa"/>
       <w:tblCellMar>
@@ -5504,7 +6142,6 @@
       <w:lang w:eastAsia="en-US"/>
     </w:rPr>
     <w:tblPr>
-      <w:tblInd w:w="0" w:type="dxa"/>
       <w:tblBorders>
         <w:top w:val="single" w:sz="4" w:space="0" w:color="auto"/>
         <w:left w:val="single" w:sz="4" w:space="0" w:color="auto"/>
@@ -5513,12 +6150,6 @@
         <w:insideH w:val="single" w:sz="4" w:space="0" w:color="auto"/>
         <w:insideV w:val="single" w:sz="4" w:space="0" w:color="auto"/>
       </w:tblBorders>
-      <w:tblCellMar>
-        <w:top w:w="0" w:type="dxa"/>
-        <w:left w:w="108" w:type="dxa"/>
-        <w:bottom w:w="0" w:type="dxa"/>
-        <w:right w:w="108" w:type="dxa"/>
-      </w:tblCellMar>
     </w:tblPr>
   </w:style>
   <w:style w:type="paragraph" w:styleId="PargrafodaLista">
@@ -5631,8 +6262,8 @@
     <w:basedOn w:val="Fontepargpadro"/>
     <w:rsid w:val="00753E3B"/>
   </w:style>
-  <w:style w:type="character" w:customStyle="1" w:styleId="UnresolvedMention">
-    <w:name w:val="Unresolved Mention"/>
+  <w:style w:type="character" w:customStyle="1" w:styleId="MenoPendente1">
+    <w:name w:val="Menção Pendente1"/>
     <w:basedOn w:val="Fontepargpadro"/>
     <w:uiPriority w:val="99"/>
     <w:semiHidden/>
@@ -6026,7 +6657,7 @@
   <a:extraClrSchemeLst/>
   <a:extLst>
     <a:ext uri="{05A4C25C-085E-4340-85A3-A5531E510DB2}">
-      <thm15:themeFamily xmlns:thm15="http://schemas.microsoft.com/office/thememl/2012/main" xmlns="" name="Office Theme" id="{62F939B6-93AF-4DB8-9C6B-D6C7DFDC589F}" vid="{4A3C46E8-61CC-4603-A589-7422A47A8E4A}"/>
+      <thm15:themeFamily xmlns:thm15="http://schemas.microsoft.com/office/thememl/2012/main" name="Office Theme" id="{62F939B6-93AF-4DB8-9C6B-D6C7DFDC589F}" vid="{4A3C46E8-61CC-4603-A589-7422A47A8E4A}"/>
     </a:ext>
   </a:extLst>
 </a:theme>

</xml_diff>